<commit_message>
Add tables for sections 4.2, 4.3. Filled in 4.3 tables for FICs, FIC Sheets. Added example 4.1 diagram from book as reference/placeholder until diagram can be created for Hornet CardGen.
</commit_message>
<xml_diff>
--- a/SubSections/4 - Data requirements.docx
+++ b/SubSections/4 - Data requirements.docx
@@ -1,6 +1,6 @@
 
 <file path=word/document.xml><?xml version="1.0" encoding="utf-8"?>
-<w:document xmlns:wpc="http://schemas.microsoft.com/office/word/2010/wordprocessingCanvas" xmlns:cx="http://schemas.microsoft.com/office/drawing/2014/chartex" xmlns:cx1="http://schemas.microsoft.com/office/drawing/2015/9/8/chartex" xmlns:cx2="http://schemas.microsoft.com/office/drawing/2015/10/21/chartex" xmlns:cx3="http://schemas.microsoft.com/office/drawing/2016/5/9/chartex" xmlns:cx4="http://schemas.microsoft.com/office/drawing/2016/5/10/chartex" xmlns:cx5="http://schemas.microsoft.com/office/drawing/2016/5/11/chartex" xmlns:mc="http://schemas.openxmlformats.org/markup-compatibility/2006" xmlns:o="urn:schemas-microsoft-com:office:office" xmlns:r="http://schemas.openxmlformats.org/officeDocument/2006/relationships" xmlns:m="http://schemas.openxmlformats.org/officeDocument/2006/math" xmlns:v="urn:schemas-microsoft-com:vml" xmlns:wp14="http://schemas.microsoft.com/office/word/2010/wordprocessingDrawing" xmlns:wp="http://schemas.openxmlformats.org/drawingml/2006/wordprocessingDrawing" xmlns:w10="urn:schemas-microsoft-com:office:word" xmlns:w="http://schemas.openxmlformats.org/wordprocessingml/2006/main" xmlns:w14="http://schemas.microsoft.com/office/word/2010/wordml" xmlns:w15="http://schemas.microsoft.com/office/word/2012/wordml" xmlns:w16se="http://schemas.microsoft.com/office/word/2015/wordml/symex" xmlns:wpg="http://schemas.microsoft.com/office/word/2010/wordprocessingGroup" xmlns:wpi="http://schemas.microsoft.com/office/word/2010/wordprocessingInk" xmlns:wne="http://schemas.microsoft.com/office/word/2006/wordml" xmlns:wps="http://schemas.microsoft.com/office/word/2010/wordprocessingShape" mc:Ignorable="w14 w15 w16se wp14">
+<w:document xmlns:wpc="http://schemas.microsoft.com/office/word/2010/wordprocessingCanvas" xmlns:cx="http://schemas.microsoft.com/office/drawing/2014/chartex" xmlns:cx1="http://schemas.microsoft.com/office/drawing/2015/9/8/chartex" xmlns:cx2="http://schemas.microsoft.com/office/drawing/2015/10/21/chartex" xmlns:cx3="http://schemas.microsoft.com/office/drawing/2016/5/9/chartex" xmlns:cx4="http://schemas.microsoft.com/office/drawing/2016/5/10/chartex" xmlns:cx5="http://schemas.microsoft.com/office/drawing/2016/5/11/chartex" xmlns:cx6="http://schemas.microsoft.com/office/drawing/2016/5/12/chartex" xmlns:cx7="http://schemas.microsoft.com/office/drawing/2016/5/13/chartex" xmlns:cx8="http://schemas.microsoft.com/office/drawing/2016/5/14/chartex" xmlns:mc="http://schemas.openxmlformats.org/markup-compatibility/2006" xmlns:o="urn:schemas-microsoft-com:office:office" xmlns:r="http://schemas.openxmlformats.org/officeDocument/2006/relationships" xmlns:m="http://schemas.openxmlformats.org/officeDocument/2006/math" xmlns:v="urn:schemas-microsoft-com:vml" xmlns:wp14="http://schemas.microsoft.com/office/word/2010/wordprocessingDrawing" xmlns:wp="http://schemas.openxmlformats.org/drawingml/2006/wordprocessingDrawing" xmlns:w10="urn:schemas-microsoft-com:office:word" xmlns:w="http://schemas.openxmlformats.org/wordprocessingml/2006/main" xmlns:w14="http://schemas.microsoft.com/office/word/2010/wordml" xmlns:w15="http://schemas.microsoft.com/office/word/2012/wordml" xmlns:w16se="http://schemas.microsoft.com/office/word/2015/wordml/symex" xmlns:wpg="http://schemas.microsoft.com/office/word/2010/wordprocessingGroup" xmlns:wpi="http://schemas.microsoft.com/office/word/2010/wordprocessingInk" xmlns:wne="http://schemas.microsoft.com/office/word/2006/wordml" xmlns:wps="http://schemas.microsoft.com/office/word/2010/wordprocessingShape" mc:Ignorable="w14 w15 w16se wp14">
   <w:body>
     <w:p>
       <w:pPr>
@@ -28,8 +28,91 @@
       </w:r>
     </w:p>
     <w:p>
+      <w:pPr>
+        <w:rPr>
+          <w:i/>
+        </w:rPr>
+      </w:pPr>
       <w:r>
-        <w:t xml:space="preserve">Text </w:t>
+        <w:rPr>
+          <w:i/>
+        </w:rPr>
+        <w:t>Logical Data Model appears to be a diagram, showing a simplified view of the data system use flow. See example diagram below from textbook</w:t>
+      </w:r>
+      <w:r>
+        <w:rPr>
+          <w:i/>
+        </w:rPr>
+        <w:t>, page 589</w:t>
+      </w:r>
+      <w:r>
+        <w:rPr>
+          <w:i/>
+        </w:rPr>
+        <w:t>:</w:t>
+      </w:r>
+      <w:bookmarkStart w:id="2" w:name="_GoBack"/>
+      <w:bookmarkEnd w:id="2"/>
+    </w:p>
+    <w:p>
+      <w:pPr>
+        <w:rPr>
+          <w:i/>
+        </w:rPr>
+      </w:pPr>
+      <w:r>
+        <w:rPr>
+          <w:i/>
+          <w:noProof/>
+        </w:rPr>
+        <w:drawing>
+          <wp:inline distT="0" distB="0" distL="0" distR="0" wp14:anchorId="010FC8F2" wp14:editId="559CAE73">
+            <wp:extent cx="4733925" cy="3514725"/>
+            <wp:effectExtent l="0" t="0" r="9525" b="9525"/>
+            <wp:docPr id="1" name="Picture 1"/>
+            <wp:cNvGraphicFramePr>
+              <a:graphicFrameLocks xmlns:a="http://schemas.openxmlformats.org/drawingml/2006/main" noChangeAspect="1"/>
+            </wp:cNvGraphicFramePr>
+            <a:graphic xmlns:a="http://schemas.openxmlformats.org/drawingml/2006/main">
+              <a:graphicData uri="http://schemas.openxmlformats.org/drawingml/2006/picture">
+                <pic:pic xmlns:pic="http://schemas.openxmlformats.org/drawingml/2006/picture">
+                  <pic:nvPicPr>
+                    <pic:cNvPr id="0" name="Picture 1"/>
+                    <pic:cNvPicPr>
+                      <a:picLocks noChangeAspect="1" noChangeArrowheads="1"/>
+                    </pic:cNvPicPr>
+                  </pic:nvPicPr>
+                  <pic:blipFill>
+                    <a:blip r:embed="rId5">
+                      <a:extLst>
+                        <a:ext uri="{28A0092B-C50C-407E-A947-70E740481C1C}">
+                          <a14:useLocalDpi xmlns:a14="http://schemas.microsoft.com/office/drawing/2010/main" val="0"/>
+                        </a:ext>
+                      </a:extLst>
+                    </a:blip>
+                    <a:srcRect/>
+                    <a:stretch>
+                      <a:fillRect/>
+                    </a:stretch>
+                  </pic:blipFill>
+                  <pic:spPr bwMode="auto">
+                    <a:xfrm>
+                      <a:off x="0" y="0"/>
+                      <a:ext cx="4733925" cy="3514725"/>
+                    </a:xfrm>
+                    <a:prstGeom prst="rect">
+                      <a:avLst/>
+                    </a:prstGeom>
+                    <a:noFill/>
+                    <a:ln>
+                      <a:noFill/>
+                    </a:ln>
+                  </pic:spPr>
+                </pic:pic>
+              </a:graphicData>
+            </a:graphic>
+          </wp:inline>
+        </w:drawing>
       </w:r>
     </w:p>
     <w:p>
@@ -37,59 +120,1257 @@
         <w:pStyle w:val="Heading2"/>
         <w:contextualSpacing w:val="0"/>
       </w:pPr>
-      <w:bookmarkStart w:id="2" w:name="_Toc479328552"/>
+      <w:bookmarkStart w:id="3" w:name="_Toc479328552"/>
       <w:r>
         <w:t>4.2 Data dictionary</w:t>
-      </w:r>
-      <w:bookmarkEnd w:id="2"/>
-      <w:r>
-        <w:t xml:space="preserve">   </w:t>
-      </w:r>
-    </w:p>
-    <w:p>
-      <w:r>
-        <w:t xml:space="preserve">Text </w:t>
-      </w:r>
-    </w:p>
-    <w:p>
-      <w:pPr>
-        <w:pStyle w:val="Heading2"/>
-        <w:contextualSpacing w:val="0"/>
-      </w:pPr>
-      <w:bookmarkStart w:id="3" w:name="_Toc479328553"/>
-      <w:r>
-        <w:t>4.3 Reports</w:t>
       </w:r>
       <w:bookmarkEnd w:id="3"/>
       <w:r>
         <w:t xml:space="preserve">   </w:t>
       </w:r>
     </w:p>
+    <w:tbl>
+      <w:tblPr>
+        <w:tblStyle w:val="TableGrid"/>
+        <w:tblW w:w="0" w:type="auto"/>
+        <w:tblLook w:val="04A0" w:firstRow="1" w:lastRow="0" w:firstColumn="1" w:lastColumn="0" w:noHBand="0" w:noVBand="1"/>
+      </w:tblPr>
+      <w:tblGrid>
+        <w:gridCol w:w="1870"/>
+        <w:gridCol w:w="1870"/>
+        <w:gridCol w:w="2645"/>
+        <w:gridCol w:w="1095"/>
+        <w:gridCol w:w="1870"/>
+      </w:tblGrid>
+      <w:tr>
+        <w:tc>
+          <w:tcPr>
+            <w:tcW w:w="1870" w:type="dxa"/>
+          </w:tcPr>
+          <w:p>
+            <w:pPr>
+              <w:rPr>
+                <w:b/>
+              </w:rPr>
+            </w:pPr>
+            <w:r>
+              <w:rPr>
+                <w:b/>
+              </w:rPr>
+              <w:t>Data Element</w:t>
+            </w:r>
+          </w:p>
+        </w:tc>
+        <w:tc>
+          <w:tcPr>
+            <w:tcW w:w="1870" w:type="dxa"/>
+          </w:tcPr>
+          <w:p>
+            <w:pPr>
+              <w:rPr>
+                <w:b/>
+              </w:rPr>
+            </w:pPr>
+            <w:r>
+              <w:rPr>
+                <w:b/>
+              </w:rPr>
+              <w:t>Description</w:t>
+            </w:r>
+          </w:p>
+        </w:tc>
+        <w:tc>
+          <w:tcPr>
+            <w:tcW w:w="2645" w:type="dxa"/>
+          </w:tcPr>
+          <w:p>
+            <w:pPr>
+              <w:rPr>
+                <w:b/>
+              </w:rPr>
+            </w:pPr>
+            <w:r>
+              <w:rPr>
+                <w:b/>
+              </w:rPr>
+              <w:t>Type / Composition</w:t>
+            </w:r>
+          </w:p>
+        </w:tc>
+        <w:tc>
+          <w:tcPr>
+            <w:tcW w:w="1095" w:type="dxa"/>
+          </w:tcPr>
+          <w:p>
+            <w:pPr>
+              <w:rPr>
+                <w:b/>
+              </w:rPr>
+            </w:pPr>
+            <w:r>
+              <w:rPr>
+                <w:b/>
+              </w:rPr>
+              <w:t>Length</w:t>
+            </w:r>
+          </w:p>
+        </w:tc>
+        <w:tc>
+          <w:tcPr>
+            <w:tcW w:w="1870" w:type="dxa"/>
+          </w:tcPr>
+          <w:p>
+            <w:pPr>
+              <w:rPr>
+                <w:b/>
+              </w:rPr>
+            </w:pPr>
+            <w:r>
+              <w:rPr>
+                <w:b/>
+              </w:rPr>
+              <w:t>Values</w:t>
+            </w:r>
+          </w:p>
+        </w:tc>
+      </w:tr>
+      <w:tr>
+        <w:tc>
+          <w:tcPr>
+            <w:tcW w:w="1870" w:type="dxa"/>
+          </w:tcPr>
+          <w:p/>
+        </w:tc>
+        <w:tc>
+          <w:tcPr>
+            <w:tcW w:w="1870" w:type="dxa"/>
+          </w:tcPr>
+          <w:p/>
+        </w:tc>
+        <w:tc>
+          <w:tcPr>
+            <w:tcW w:w="2645" w:type="dxa"/>
+          </w:tcPr>
+          <w:p/>
+        </w:tc>
+        <w:tc>
+          <w:tcPr>
+            <w:tcW w:w="1095" w:type="dxa"/>
+          </w:tcPr>
+          <w:p/>
+        </w:tc>
+        <w:tc>
+          <w:tcPr>
+            <w:tcW w:w="1870" w:type="dxa"/>
+          </w:tcPr>
+          <w:p/>
+        </w:tc>
+      </w:tr>
+      <w:tr>
+        <w:tc>
+          <w:tcPr>
+            <w:tcW w:w="1870" w:type="dxa"/>
+          </w:tcPr>
+          <w:p/>
+        </w:tc>
+        <w:tc>
+          <w:tcPr>
+            <w:tcW w:w="1870" w:type="dxa"/>
+          </w:tcPr>
+          <w:p/>
+        </w:tc>
+        <w:tc>
+          <w:tcPr>
+            <w:tcW w:w="2645" w:type="dxa"/>
+          </w:tcPr>
+          <w:p/>
+        </w:tc>
+        <w:tc>
+          <w:tcPr>
+            <w:tcW w:w="1095" w:type="dxa"/>
+          </w:tcPr>
+          <w:p/>
+        </w:tc>
+        <w:tc>
+          <w:tcPr>
+            <w:tcW w:w="1870" w:type="dxa"/>
+          </w:tcPr>
+          <w:p/>
+        </w:tc>
+      </w:tr>
+      <w:tr>
+        <w:tc>
+          <w:tcPr>
+            <w:tcW w:w="1870" w:type="dxa"/>
+          </w:tcPr>
+          <w:p/>
+        </w:tc>
+        <w:tc>
+          <w:tcPr>
+            <w:tcW w:w="1870" w:type="dxa"/>
+          </w:tcPr>
+          <w:p/>
+        </w:tc>
+        <w:tc>
+          <w:tcPr>
+            <w:tcW w:w="2645" w:type="dxa"/>
+          </w:tcPr>
+          <w:p/>
+        </w:tc>
+        <w:tc>
+          <w:tcPr>
+            <w:tcW w:w="1095" w:type="dxa"/>
+          </w:tcPr>
+          <w:p/>
+        </w:tc>
+        <w:tc>
+          <w:tcPr>
+            <w:tcW w:w="1870" w:type="dxa"/>
+          </w:tcPr>
+          <w:p/>
+        </w:tc>
+      </w:tr>
+      <w:tr>
+        <w:tc>
+          <w:tcPr>
+            <w:tcW w:w="1870" w:type="dxa"/>
+          </w:tcPr>
+          <w:p/>
+        </w:tc>
+        <w:tc>
+          <w:tcPr>
+            <w:tcW w:w="1870" w:type="dxa"/>
+          </w:tcPr>
+          <w:p/>
+        </w:tc>
+        <w:tc>
+          <w:tcPr>
+            <w:tcW w:w="2645" w:type="dxa"/>
+          </w:tcPr>
+          <w:p/>
+        </w:tc>
+        <w:tc>
+          <w:tcPr>
+            <w:tcW w:w="1095" w:type="dxa"/>
+          </w:tcPr>
+          <w:p/>
+        </w:tc>
+        <w:tc>
+          <w:tcPr>
+            <w:tcW w:w="1870" w:type="dxa"/>
+          </w:tcPr>
+          <w:p/>
+        </w:tc>
+      </w:tr>
+      <w:tr>
+        <w:tc>
+          <w:tcPr>
+            <w:tcW w:w="1870" w:type="dxa"/>
+          </w:tcPr>
+          <w:p/>
+        </w:tc>
+        <w:tc>
+          <w:tcPr>
+            <w:tcW w:w="1870" w:type="dxa"/>
+          </w:tcPr>
+          <w:p/>
+        </w:tc>
+        <w:tc>
+          <w:tcPr>
+            <w:tcW w:w="2645" w:type="dxa"/>
+          </w:tcPr>
+          <w:p/>
+        </w:tc>
+        <w:tc>
+          <w:tcPr>
+            <w:tcW w:w="1095" w:type="dxa"/>
+          </w:tcPr>
+          <w:p/>
+        </w:tc>
+        <w:tc>
+          <w:tcPr>
+            <w:tcW w:w="1870" w:type="dxa"/>
+          </w:tcPr>
+          <w:p/>
+        </w:tc>
+      </w:tr>
+      <w:tr>
+        <w:tc>
+          <w:tcPr>
+            <w:tcW w:w="1870" w:type="dxa"/>
+          </w:tcPr>
+          <w:p/>
+        </w:tc>
+        <w:tc>
+          <w:tcPr>
+            <w:tcW w:w="1870" w:type="dxa"/>
+          </w:tcPr>
+          <w:p/>
+        </w:tc>
+        <w:tc>
+          <w:tcPr>
+            <w:tcW w:w="2645" w:type="dxa"/>
+          </w:tcPr>
+          <w:p/>
+        </w:tc>
+        <w:tc>
+          <w:tcPr>
+            <w:tcW w:w="1095" w:type="dxa"/>
+          </w:tcPr>
+          <w:p/>
+        </w:tc>
+        <w:tc>
+          <w:tcPr>
+            <w:tcW w:w="1870" w:type="dxa"/>
+          </w:tcPr>
+          <w:p/>
+        </w:tc>
+      </w:tr>
+      <w:tr>
+        <w:tc>
+          <w:tcPr>
+            <w:tcW w:w="1870" w:type="dxa"/>
+          </w:tcPr>
+          <w:p/>
+        </w:tc>
+        <w:tc>
+          <w:tcPr>
+            <w:tcW w:w="1870" w:type="dxa"/>
+          </w:tcPr>
+          <w:p/>
+        </w:tc>
+        <w:tc>
+          <w:tcPr>
+            <w:tcW w:w="2645" w:type="dxa"/>
+          </w:tcPr>
+          <w:p/>
+        </w:tc>
+        <w:tc>
+          <w:tcPr>
+            <w:tcW w:w="1095" w:type="dxa"/>
+          </w:tcPr>
+          <w:p/>
+        </w:tc>
+        <w:tc>
+          <w:tcPr>
+            <w:tcW w:w="1870" w:type="dxa"/>
+          </w:tcPr>
+          <w:p/>
+        </w:tc>
+      </w:tr>
+    </w:tbl>
+    <w:p/>
     <w:p>
+      <w:pPr>
+        <w:pStyle w:val="Heading2"/>
+        <w:contextualSpacing w:val="0"/>
+      </w:pPr>
+      <w:bookmarkStart w:id="4" w:name="_Toc479328553"/>
       <w:r>
-        <w:t xml:space="preserve">Text </w:t>
+        <w:lastRenderedPageBreak/>
+        <w:t>4.3 Reports</w:t>
+      </w:r>
+      <w:bookmarkEnd w:id="4"/>
+      <w:r>
+        <w:t xml:space="preserve">   </w:t>
       </w:r>
     </w:p>
+    <w:tbl>
+      <w:tblPr>
+        <w:tblStyle w:val="TableGrid"/>
+        <w:tblW w:w="0" w:type="auto"/>
+        <w:tblLook w:val="04A0" w:firstRow="1" w:lastRow="0" w:firstColumn="1" w:lastColumn="0" w:noHBand="0" w:noVBand="1"/>
+      </w:tblPr>
+      <w:tblGrid>
+        <w:gridCol w:w="4675"/>
+        <w:gridCol w:w="4675"/>
+      </w:tblGrid>
+      <w:tr>
+        <w:tc>
+          <w:tcPr>
+            <w:tcW w:w="4675" w:type="dxa"/>
+          </w:tcPr>
+          <w:p>
+            <w:pPr>
+              <w:rPr>
+                <w:b/>
+              </w:rPr>
+            </w:pPr>
+            <w:bookmarkStart w:id="5" w:name="_Hlk479573765"/>
+            <w:r>
+              <w:rPr>
+                <w:b/>
+              </w:rPr>
+              <w:t>Report ID</w:t>
+            </w:r>
+          </w:p>
+        </w:tc>
+        <w:tc>
+          <w:tcPr>
+            <w:tcW w:w="4675" w:type="dxa"/>
+          </w:tcPr>
+          <w:p>
+            <w:commentRangeStart w:id="6"/>
+            <w:r>
+              <w:rPr>
+                <w:b/>
+              </w:rPr>
+              <w:t>SS-HCG</w:t>
+            </w:r>
+            <w:commentRangeEnd w:id="6"/>
+            <w:r>
+              <w:rPr>
+                <w:rStyle w:val="CommentReference"/>
+              </w:rPr>
+              <w:commentReference w:id="6"/>
+            </w:r>
+            <w:r>
+              <w:rPr>
+                <w:b/>
+              </w:rPr>
+              <w:t>-1</w:t>
+            </w:r>
+            <w:r>
+              <w:t xml:space="preserve"> </w:t>
+            </w:r>
+            <w:r>
+              <w:rPr>
+                <w:i/>
+              </w:rPr>
+              <w:t>(</w:t>
+            </w:r>
+            <w:proofErr w:type="spellStart"/>
+            <w:r>
+              <w:rPr>
+                <w:i/>
+              </w:rPr>
+              <w:t>SuperficalSol</w:t>
+            </w:r>
+            <w:proofErr w:type="spellEnd"/>
+            <w:r>
+              <w:rPr>
+                <w:i/>
+              </w:rPr>
+              <w:t>. Hornet Card Gen 1)</w:t>
+            </w:r>
+          </w:p>
+        </w:tc>
+      </w:tr>
+      <w:tr>
+        <w:tc>
+          <w:tcPr>
+            <w:tcW w:w="4675" w:type="dxa"/>
+          </w:tcPr>
+          <w:p>
+            <w:r>
+              <w:t>Report Title</w:t>
+            </w:r>
+          </w:p>
+        </w:tc>
+        <w:tc>
+          <w:tcPr>
+            <w:tcW w:w="4675" w:type="dxa"/>
+          </w:tcPr>
+          <w:p>
+            <w:r>
+              <w:t>Faculty Information Card</w:t>
+            </w:r>
+          </w:p>
+        </w:tc>
+      </w:tr>
+      <w:tr>
+        <w:tc>
+          <w:tcPr>
+            <w:tcW w:w="4675" w:type="dxa"/>
+          </w:tcPr>
+          <w:p>
+            <w:r>
+              <w:t>Report Purpose</w:t>
+            </w:r>
+          </w:p>
+        </w:tc>
+        <w:tc>
+          <w:tcPr>
+            <w:tcW w:w="4675" w:type="dxa"/>
+          </w:tcPr>
+          <w:p>
+            <w:r>
+              <w:t>To provide students with faculty member office hours</w:t>
+            </w:r>
+          </w:p>
+        </w:tc>
+      </w:tr>
+      <w:tr>
+        <w:tc>
+          <w:tcPr>
+            <w:tcW w:w="4675" w:type="dxa"/>
+          </w:tcPr>
+          <w:p>
+            <w:r>
+              <w:t>Priority</w:t>
+            </w:r>
+          </w:p>
+        </w:tc>
+        <w:tc>
+          <w:tcPr>
+            <w:tcW w:w="4675" w:type="dxa"/>
+          </w:tcPr>
+          <w:p>
+            <w:r>
+              <w:t>High</w:t>
+            </w:r>
+          </w:p>
+        </w:tc>
+      </w:tr>
+      <w:tr>
+        <w:tc>
+          <w:tcPr>
+            <w:tcW w:w="4675" w:type="dxa"/>
+          </w:tcPr>
+          <w:p>
+            <w:r>
+              <w:t>Report Users</w:t>
+            </w:r>
+          </w:p>
+        </w:tc>
+        <w:tc>
+          <w:tcPr>
+            <w:tcW w:w="4675" w:type="dxa"/>
+          </w:tcPr>
+          <w:p>
+            <w:r>
+              <w:t>Sacramento State University Students</w:t>
+            </w:r>
+          </w:p>
+        </w:tc>
+      </w:tr>
+      <w:tr>
+        <w:tc>
+          <w:tcPr>
+            <w:tcW w:w="4675" w:type="dxa"/>
+          </w:tcPr>
+          <w:p>
+            <w:r>
+              <w:t>Data Sources</w:t>
+            </w:r>
+          </w:p>
+        </w:tc>
+        <w:tc>
+          <w:tcPr>
+            <w:tcW w:w="4675" w:type="dxa"/>
+          </w:tcPr>
+          <w:p>
+            <w:pPr>
+              <w:pStyle w:val="ListParagraph"/>
+              <w:numPr>
+                <w:ilvl w:val="0"/>
+                <w:numId w:val="1"/>
+              </w:numPr>
+            </w:pPr>
+            <w:r>
+              <w:t>Exported Registrar CVS file</w:t>
+            </w:r>
+          </w:p>
+          <w:p>
+            <w:pPr>
+              <w:pStyle w:val="ListParagraph"/>
+              <w:numPr>
+                <w:ilvl w:val="0"/>
+                <w:numId w:val="1"/>
+              </w:numPr>
+            </w:pPr>
+            <w:r>
+              <w:t>Hours entered by Office Clerk</w:t>
+            </w:r>
+          </w:p>
+        </w:tc>
+      </w:tr>
+      <w:tr>
+        <w:tc>
+          <w:tcPr>
+            <w:tcW w:w="4675" w:type="dxa"/>
+          </w:tcPr>
+          <w:p>
+            <w:r>
+              <w:t>Frequency and Disposition</w:t>
+            </w:r>
+          </w:p>
+        </w:tc>
+        <w:tc>
+          <w:tcPr>
+            <w:tcW w:w="4675" w:type="dxa"/>
+          </w:tcPr>
+          <w:p>
+            <w:r>
+              <w:t>FICs</w:t>
+            </w:r>
+            <w:r>
+              <w:t xml:space="preserve"> are generated four at a time upon request of the Office Clerk</w:t>
+            </w:r>
+            <w:r>
+              <w:t xml:space="preserve"> (see SS-HCG-2)</w:t>
+            </w:r>
+            <w:r>
+              <w:t xml:space="preserve">. The cards will be affixed near the office of each faculty member present on the card. </w:t>
+            </w:r>
+          </w:p>
+        </w:tc>
+      </w:tr>
+      <w:tr>
+        <w:tc>
+          <w:tcPr>
+            <w:tcW w:w="4675" w:type="dxa"/>
+          </w:tcPr>
+          <w:p>
+            <w:r>
+              <w:t>Latency</w:t>
+            </w:r>
+          </w:p>
+        </w:tc>
+        <w:tc>
+          <w:tcPr>
+            <w:tcW w:w="4675" w:type="dxa"/>
+          </w:tcPr>
+          <w:p>
+            <w:r>
+              <w:t>No user detectable latency in generation</w:t>
+            </w:r>
+          </w:p>
+        </w:tc>
+      </w:tr>
+      <w:tr>
+        <w:tc>
+          <w:tcPr>
+            <w:tcW w:w="4675" w:type="dxa"/>
+          </w:tcPr>
+          <w:p>
+            <w:r>
+              <w:t>Visual Layout</w:t>
+            </w:r>
+          </w:p>
+        </w:tc>
+        <w:tc>
+          <w:tcPr>
+            <w:tcW w:w="4675" w:type="dxa"/>
+          </w:tcPr>
+          <w:p>
+            <w:r>
+              <w:t>Ca</w:t>
+            </w:r>
+            <w:r>
+              <w:t>rds are generated in landscape to fit on each 5.5x4.25” section of Avery 5689</w:t>
+            </w:r>
+            <w:r>
+              <w:t xml:space="preserve"> Cardstock</w:t>
+            </w:r>
+            <w:r>
+              <w:t>.</w:t>
+            </w:r>
+          </w:p>
+        </w:tc>
+      </w:tr>
+      <w:tr>
+        <w:tc>
+          <w:tcPr>
+            <w:tcW w:w="4675" w:type="dxa"/>
+          </w:tcPr>
+          <w:p>
+            <w:r>
+              <w:t>Report Body</w:t>
+            </w:r>
+          </w:p>
+        </w:tc>
+        <w:tc>
+          <w:tcPr>
+            <w:tcW w:w="4675" w:type="dxa"/>
+          </w:tcPr>
+          <w:p>
+            <w:r>
+              <w:t>The following information must be included on each card:</w:t>
+            </w:r>
+          </w:p>
+          <w:p>
+            <w:pPr>
+              <w:pStyle w:val="ListParagraph"/>
+              <w:numPr>
+                <w:ilvl w:val="0"/>
+                <w:numId w:val="2"/>
+              </w:numPr>
+            </w:pPr>
+            <w:r>
+              <w:t>Name of Instructor</w:t>
+            </w:r>
+          </w:p>
+          <w:p>
+            <w:pPr>
+              <w:pStyle w:val="ListParagraph"/>
+              <w:numPr>
+                <w:ilvl w:val="0"/>
+                <w:numId w:val="2"/>
+              </w:numPr>
+            </w:pPr>
+            <w:r>
+              <w:t>Class Schedule</w:t>
+            </w:r>
+          </w:p>
+          <w:p>
+            <w:pPr>
+              <w:pStyle w:val="ListParagraph"/>
+              <w:numPr>
+                <w:ilvl w:val="1"/>
+                <w:numId w:val="2"/>
+              </w:numPr>
+            </w:pPr>
+            <w:r>
+              <w:t>Course Number</w:t>
+            </w:r>
+          </w:p>
+          <w:p>
+            <w:pPr>
+              <w:pStyle w:val="ListParagraph"/>
+              <w:numPr>
+                <w:ilvl w:val="1"/>
+                <w:numId w:val="2"/>
+              </w:numPr>
+            </w:pPr>
+            <w:r>
+              <w:t>Class Week Days</w:t>
+            </w:r>
+          </w:p>
+          <w:p>
+            <w:pPr>
+              <w:pStyle w:val="ListParagraph"/>
+              <w:numPr>
+                <w:ilvl w:val="1"/>
+                <w:numId w:val="2"/>
+              </w:numPr>
+            </w:pPr>
+            <w:r>
+              <w:t xml:space="preserve">Class </w:t>
+            </w:r>
+            <w:r>
+              <w:t>Hours</w:t>
+            </w:r>
+          </w:p>
+          <w:p>
+            <w:pPr>
+              <w:pStyle w:val="ListParagraph"/>
+              <w:numPr>
+                <w:ilvl w:val="1"/>
+                <w:numId w:val="2"/>
+              </w:numPr>
+            </w:pPr>
+            <w:r>
+              <w:t xml:space="preserve">Class </w:t>
+            </w:r>
+            <w:r>
+              <w:t>Room</w:t>
+            </w:r>
+          </w:p>
+          <w:p>
+            <w:pPr>
+              <w:pStyle w:val="ListParagraph"/>
+              <w:numPr>
+                <w:ilvl w:val="0"/>
+                <w:numId w:val="2"/>
+              </w:numPr>
+            </w:pPr>
+            <w:r>
+              <w:t>Office Hours</w:t>
+            </w:r>
+          </w:p>
+          <w:p>
+            <w:pPr>
+              <w:pStyle w:val="ListParagraph"/>
+              <w:numPr>
+                <w:ilvl w:val="0"/>
+                <w:numId w:val="2"/>
+              </w:numPr>
+            </w:pPr>
+            <w:r>
+              <w:t>Contact information</w:t>
+            </w:r>
+          </w:p>
+        </w:tc>
+      </w:tr>
+      <w:tr>
+        <w:tc>
+          <w:tcPr>
+            <w:tcW w:w="4675" w:type="dxa"/>
+          </w:tcPr>
+          <w:p>
+            <w:r>
+              <w:t>End-of-Report Indicator</w:t>
+            </w:r>
+          </w:p>
+        </w:tc>
+        <w:tc>
+          <w:tcPr>
+            <w:tcW w:w="4675" w:type="dxa"/>
+          </w:tcPr>
+          <w:p>
+            <w:r>
+              <w:t>None</w:t>
+            </w:r>
+            <w:r>
+              <w:t xml:space="preserve"> (?)</w:t>
+            </w:r>
+          </w:p>
+        </w:tc>
+      </w:tr>
+      <w:tr>
+        <w:tc>
+          <w:tcPr>
+            <w:tcW w:w="4675" w:type="dxa"/>
+          </w:tcPr>
+          <w:p>
+            <w:commentRangeStart w:id="7"/>
+            <w:r>
+              <w:t>Interactivity</w:t>
+            </w:r>
+          </w:p>
+        </w:tc>
+        <w:tc>
+          <w:tcPr>
+            <w:tcW w:w="4675" w:type="dxa"/>
+          </w:tcPr>
+          <w:p>
+            <w:r>
+              <w:t>None</w:t>
+            </w:r>
+            <w:commentRangeEnd w:id="7"/>
+            <w:r>
+              <w:rPr>
+                <w:rStyle w:val="CommentReference"/>
+              </w:rPr>
+              <w:commentReference w:id="7"/>
+            </w:r>
+          </w:p>
+        </w:tc>
+      </w:tr>
+      <w:tr>
+        <w:tc>
+          <w:tcPr>
+            <w:tcW w:w="4675" w:type="dxa"/>
+          </w:tcPr>
+          <w:p>
+            <w:r>
+              <w:t>Security Access Restrictions</w:t>
+            </w:r>
+          </w:p>
+        </w:tc>
+        <w:tc>
+          <w:tcPr>
+            <w:tcW w:w="4675" w:type="dxa"/>
+          </w:tcPr>
+          <w:p>
+            <w:r>
+              <w:t xml:space="preserve">Only an Office Clerk or Admin may generate </w:t>
+            </w:r>
+            <w:r>
+              <w:t>FICs</w:t>
+            </w:r>
+            <w:r>
+              <w:t>. Any person with access to the CSU Sacramento campus may view the cards.</w:t>
+            </w:r>
+          </w:p>
+        </w:tc>
+      </w:tr>
+      <w:bookmarkEnd w:id="5"/>
+    </w:tbl>
+    <w:p/>
+    <w:tbl>
+      <w:tblPr>
+        <w:tblStyle w:val="TableGrid"/>
+        <w:tblW w:w="0" w:type="auto"/>
+        <w:tblLook w:val="04A0" w:firstRow="1" w:lastRow="0" w:firstColumn="1" w:lastColumn="0" w:noHBand="0" w:noVBand="1"/>
+      </w:tblPr>
+      <w:tblGrid>
+        <w:gridCol w:w="4675"/>
+        <w:gridCol w:w="4675"/>
+      </w:tblGrid>
+      <w:tr>
+        <w:tc>
+          <w:tcPr>
+            <w:tcW w:w="4675" w:type="dxa"/>
+          </w:tcPr>
+          <w:p>
+            <w:pPr>
+              <w:rPr>
+                <w:b/>
+              </w:rPr>
+            </w:pPr>
+            <w:r>
+              <w:rPr>
+                <w:b/>
+              </w:rPr>
+              <w:t>Report ID</w:t>
+            </w:r>
+          </w:p>
+        </w:tc>
+        <w:tc>
+          <w:tcPr>
+            <w:tcW w:w="4675" w:type="dxa"/>
+          </w:tcPr>
+          <w:p>
+            <w:r>
+              <w:rPr>
+                <w:b/>
+              </w:rPr>
+              <w:t>SS-HCG-2</w:t>
+            </w:r>
+          </w:p>
+        </w:tc>
+      </w:tr>
+      <w:tr>
+        <w:tc>
+          <w:tcPr>
+            <w:tcW w:w="4675" w:type="dxa"/>
+          </w:tcPr>
+          <w:p>
+            <w:r>
+              <w:t>Report Title</w:t>
+            </w:r>
+          </w:p>
+        </w:tc>
+        <w:tc>
+          <w:tcPr>
+            <w:tcW w:w="4675" w:type="dxa"/>
+          </w:tcPr>
+          <w:p>
+            <w:r>
+              <w:t>FIC</w:t>
+            </w:r>
+            <w:r>
+              <w:t xml:space="preserve"> Sheet</w:t>
+            </w:r>
+          </w:p>
+        </w:tc>
+      </w:tr>
+      <w:tr>
+        <w:tc>
+          <w:tcPr>
+            <w:tcW w:w="4675" w:type="dxa"/>
+          </w:tcPr>
+          <w:p>
+            <w:r>
+              <w:t>Report Purpose</w:t>
+            </w:r>
+          </w:p>
+        </w:tc>
+        <w:tc>
+          <w:tcPr>
+            <w:tcW w:w="4675" w:type="dxa"/>
+          </w:tcPr>
+          <w:p>
+            <w:r>
+              <w:t xml:space="preserve">To provide Office Clerks with four cards arranged in Avery </w:t>
+            </w:r>
+            <w:r>
+              <w:t>5689 Cardstock</w:t>
+            </w:r>
+            <w:r>
+              <w:t xml:space="preserve"> format for printing.</w:t>
+            </w:r>
+          </w:p>
+        </w:tc>
+      </w:tr>
+      <w:tr>
+        <w:tc>
+          <w:tcPr>
+            <w:tcW w:w="4675" w:type="dxa"/>
+          </w:tcPr>
+          <w:p>
+            <w:r>
+              <w:t>Priority</w:t>
+            </w:r>
+          </w:p>
+        </w:tc>
+        <w:tc>
+          <w:tcPr>
+            <w:tcW w:w="4675" w:type="dxa"/>
+          </w:tcPr>
+          <w:p>
+            <w:r>
+              <w:t>High</w:t>
+            </w:r>
+          </w:p>
+        </w:tc>
+      </w:tr>
+      <w:tr>
+        <w:tc>
+          <w:tcPr>
+            <w:tcW w:w="4675" w:type="dxa"/>
+          </w:tcPr>
+          <w:p>
+            <w:r>
+              <w:t>Report Users</w:t>
+            </w:r>
+          </w:p>
+        </w:tc>
+        <w:tc>
+          <w:tcPr>
+            <w:tcW w:w="4675" w:type="dxa"/>
+          </w:tcPr>
+          <w:p>
+            <w:r>
+              <w:t>ECS Department Office Clerks</w:t>
+            </w:r>
+          </w:p>
+        </w:tc>
+      </w:tr>
+      <w:tr>
+        <w:tc>
+          <w:tcPr>
+            <w:tcW w:w="4675" w:type="dxa"/>
+          </w:tcPr>
+          <w:p>
+            <w:r>
+              <w:t>Data Sources</w:t>
+            </w:r>
+          </w:p>
+        </w:tc>
+        <w:tc>
+          <w:tcPr>
+            <w:tcW w:w="4675" w:type="dxa"/>
+          </w:tcPr>
+          <w:p>
+            <w:pPr>
+              <w:pStyle w:val="ListParagraph"/>
+              <w:numPr>
+                <w:ilvl w:val="0"/>
+                <w:numId w:val="1"/>
+              </w:numPr>
+            </w:pPr>
+            <w:r>
+              <w:t xml:space="preserve">FICs (see </w:t>
+            </w:r>
+            <w:r>
+              <w:t>SS-HCG-1</w:t>
+            </w:r>
+            <w:r>
+              <w:t>)</w:t>
+            </w:r>
+          </w:p>
+        </w:tc>
+      </w:tr>
+      <w:tr>
+        <w:tc>
+          <w:tcPr>
+            <w:tcW w:w="4675" w:type="dxa"/>
+          </w:tcPr>
+          <w:p>
+            <w:r>
+              <w:lastRenderedPageBreak/>
+              <w:t>Frequency and Disposition</w:t>
+            </w:r>
+          </w:p>
+        </w:tc>
+        <w:tc>
+          <w:tcPr>
+            <w:tcW w:w="4675" w:type="dxa"/>
+          </w:tcPr>
+          <w:p>
+            <w:r>
+              <w:t>FIC</w:t>
+            </w:r>
+            <w:r>
+              <w:t xml:space="preserve"> Sheets</w:t>
+            </w:r>
+            <w:r>
+              <w:t xml:space="preserve"> are generated</w:t>
+            </w:r>
+            <w:r>
+              <w:t xml:space="preserve"> shortly before the beginning of each semester at CSU Sacramento by Office Clerks. The number of sheets to be generated can be calculated by taking the ceiling of the number of faculty members teaching courses in a semester divided by four.</w:t>
+            </w:r>
+            <w:r>
+              <w:t xml:space="preserve"> </w:t>
+            </w:r>
+          </w:p>
+        </w:tc>
+      </w:tr>
+      <w:tr>
+        <w:tc>
+          <w:tcPr>
+            <w:tcW w:w="4675" w:type="dxa"/>
+          </w:tcPr>
+          <w:p>
+            <w:r>
+              <w:t>Latency</w:t>
+            </w:r>
+          </w:p>
+        </w:tc>
+        <w:tc>
+          <w:tcPr>
+            <w:tcW w:w="4675" w:type="dxa"/>
+          </w:tcPr>
+          <w:p>
+            <w:r>
+              <w:t>No user detectable latency in generation</w:t>
+            </w:r>
+          </w:p>
+        </w:tc>
+      </w:tr>
+      <w:tr>
+        <w:tc>
+          <w:tcPr>
+            <w:tcW w:w="4675" w:type="dxa"/>
+          </w:tcPr>
+          <w:p>
+            <w:r>
+              <w:t>Visual Layout</w:t>
+            </w:r>
+          </w:p>
+        </w:tc>
+        <w:tc>
+          <w:tcPr>
+            <w:tcW w:w="4675" w:type="dxa"/>
+          </w:tcPr>
+          <w:p>
+            <w:r>
+              <w:t>Card sheets are printed in Landscape to fit the format of Avery 5689</w:t>
+            </w:r>
+            <w:r>
+              <w:t xml:space="preserve"> Cardstock</w:t>
+            </w:r>
+            <w:r>
+              <w:t>.</w:t>
+            </w:r>
+          </w:p>
+        </w:tc>
+      </w:tr>
+      <w:tr>
+        <w:tc>
+          <w:tcPr>
+            <w:tcW w:w="4675" w:type="dxa"/>
+          </w:tcPr>
+          <w:p>
+            <w:r>
+              <w:t>Report Body</w:t>
+            </w:r>
+          </w:p>
+        </w:tc>
+        <w:tc>
+          <w:tcPr>
+            <w:tcW w:w="4675" w:type="dxa"/>
+          </w:tcPr>
+          <w:p>
+            <w:r>
+              <w:t xml:space="preserve"> Each </w:t>
+            </w:r>
+            <w:r>
+              <w:t>FIC</w:t>
+            </w:r>
+            <w:r>
+              <w:t xml:space="preserve"> Sheet must consist of four </w:t>
+            </w:r>
+            <w:r>
+              <w:t>FICs</w:t>
+            </w:r>
+            <w:r>
+              <w:t xml:space="preserve"> (SS-HCG-1). Each </w:t>
+            </w:r>
+            <w:r>
+              <w:t>FIC</w:t>
+            </w:r>
+            <w:r>
+              <w:t xml:space="preserve"> must take a quarter of the 8.5x11” page as arranged in Avery 5689</w:t>
+            </w:r>
+            <w:r>
+              <w:t xml:space="preserve"> Cardstock</w:t>
+            </w:r>
+            <w:r>
+              <w:t>.</w:t>
+            </w:r>
+          </w:p>
+        </w:tc>
+      </w:tr>
+      <w:tr>
+        <w:tc>
+          <w:tcPr>
+            <w:tcW w:w="4675" w:type="dxa"/>
+          </w:tcPr>
+          <w:p>
+            <w:r>
+              <w:t>End-of-Report Indicator</w:t>
+            </w:r>
+          </w:p>
+        </w:tc>
+        <w:tc>
+          <w:tcPr>
+            <w:tcW w:w="4675" w:type="dxa"/>
+          </w:tcPr>
+          <w:p>
+            <w:r>
+              <w:t>None</w:t>
+            </w:r>
+          </w:p>
+        </w:tc>
+      </w:tr>
+      <w:tr>
+        <w:tc>
+          <w:tcPr>
+            <w:tcW w:w="4675" w:type="dxa"/>
+          </w:tcPr>
+          <w:p>
+            <w:r>
+              <w:t>Interactivity</w:t>
+            </w:r>
+          </w:p>
+        </w:tc>
+        <w:tc>
+          <w:tcPr>
+            <w:tcW w:w="4675" w:type="dxa"/>
+          </w:tcPr>
+          <w:p>
+            <w:r>
+              <w:t>None</w:t>
+            </w:r>
+          </w:p>
+        </w:tc>
+      </w:tr>
+      <w:tr>
+        <w:tc>
+          <w:tcPr>
+            <w:tcW w:w="4675" w:type="dxa"/>
+          </w:tcPr>
+          <w:p>
+            <w:r>
+              <w:t>Security Access Restrictions</w:t>
+            </w:r>
+          </w:p>
+        </w:tc>
+        <w:tc>
+          <w:tcPr>
+            <w:tcW w:w="4675" w:type="dxa"/>
+          </w:tcPr>
+          <w:p>
+            <w:r>
+              <w:t xml:space="preserve">Only an Office Clerk or Admin may generate </w:t>
+            </w:r>
+            <w:r>
+              <w:t>FIC</w:t>
+            </w:r>
+            <w:r>
+              <w:t xml:space="preserve"> sheets.</w:t>
+            </w:r>
+          </w:p>
+        </w:tc>
+      </w:tr>
+    </w:tbl>
+    <w:p/>
     <w:p>
       <w:pPr>
         <w:pStyle w:val="Heading2"/>
         <w:contextualSpacing w:val="0"/>
       </w:pPr>
-      <w:bookmarkStart w:id="4" w:name="_Toc479328554"/>
+      <w:bookmarkStart w:id="8" w:name="_Toc479328554"/>
       <w:r>
         <w:t>4.4 Data acquisition, integrity, retention, and disposal</w:t>
       </w:r>
-      <w:bookmarkEnd w:id="4"/>
+      <w:bookmarkEnd w:id="8"/>
     </w:p>
-    <w:p>
-      <w:r>
-        <w:t>Text</w:t>
-      </w:r>
-    </w:p>
-    <w:p>
-      <w:bookmarkStart w:id="5" w:name="_GoBack"/>
-      <w:bookmarkEnd w:id="5"/>
-    </w:p>
+    <w:p/>
     <w:sectPr>
       <w:pgSz w:w="12240" w:h="15840"/>
       <w:pgMar w:top="1440" w:right="1440" w:bottom="1440" w:left="1440" w:header="720" w:footer="720" w:gutter="0"/>
@@ -98,6 +1379,306 @@
     </w:sectPr>
   </w:body>
 </w:document>
+</file>
+
+<file path=word/comments.xml><?xml version="1.0" encoding="utf-8"?>
+<w:comments xmlns:wpc="http://schemas.microsoft.com/office/word/2010/wordprocessingCanvas" xmlns:cx="http://schemas.microsoft.com/office/drawing/2014/chartex" xmlns:cx1="http://schemas.microsoft.com/office/drawing/2015/9/8/chartex" xmlns:cx2="http://schemas.microsoft.com/office/drawing/2015/10/21/chartex" xmlns:cx3="http://schemas.microsoft.com/office/drawing/2016/5/9/chartex" xmlns:cx4="http://schemas.microsoft.com/office/drawing/2016/5/10/chartex" xmlns:cx5="http://schemas.microsoft.com/office/drawing/2016/5/11/chartex" xmlns:cx6="http://schemas.microsoft.com/office/drawing/2016/5/12/chartex" xmlns:cx7="http://schemas.microsoft.com/office/drawing/2016/5/13/chartex" xmlns:cx8="http://schemas.microsoft.com/office/drawing/2016/5/14/chartex" xmlns:mc="http://schemas.openxmlformats.org/markup-compatibility/2006" xmlns:o="urn:schemas-microsoft-com:office:office" xmlns:r="http://schemas.openxmlformats.org/officeDocument/2006/relationships" xmlns:m="http://schemas.openxmlformats.org/officeDocument/2006/math" xmlns:v="urn:schemas-microsoft-com:vml" xmlns:wp14="http://schemas.microsoft.com/office/word/2010/wordprocessingDrawing" xmlns:wp="http://schemas.openxmlformats.org/drawingml/2006/wordprocessingDrawing" xmlns:w10="urn:schemas-microsoft-com:office:word" xmlns:w="http://schemas.openxmlformats.org/wordprocessingml/2006/main" xmlns:w14="http://schemas.microsoft.com/office/word/2010/wordml" xmlns:w15="http://schemas.microsoft.com/office/word/2012/wordml" xmlns:w16se="http://schemas.microsoft.com/office/word/2015/wordml/symex" xmlns:wpg="http://schemas.microsoft.com/office/word/2010/wordprocessingGroup" xmlns:wpi="http://schemas.microsoft.com/office/word/2010/wordprocessingInk" xmlns:wne="http://schemas.microsoft.com/office/word/2006/wordml" xmlns:wps="http://schemas.microsoft.com/office/word/2010/wordprocessingShape" mc:Ignorable="w14 w15 w16se wp14">
+  <w:comment w:id="6" w:author="Elliot Hawkins" w:date="2017-04-10T08:01:00Z" w:initials="EH">
+    <w:p>
+      <w:pPr>
+        <w:pStyle w:val="CommentText"/>
+      </w:pPr>
+      <w:r>
+        <w:rPr>
+          <w:rStyle w:val="CommentReference"/>
+        </w:rPr>
+        <w:annotationRef/>
+      </w:r>
+      <w:r>
+        <w:t xml:space="preserve">Perhaps SS and HCG should be added to our glossary as abbreviations for Superficial Solutions and Hornet </w:t>
+      </w:r>
+      <w:proofErr w:type="spellStart"/>
+      <w:r>
+        <w:t>CardGen</w:t>
+      </w:r>
+      <w:proofErr w:type="spellEnd"/>
+      <w:r>
+        <w:t>?</w:t>
+      </w:r>
+    </w:p>
+  </w:comment>
+  <w:comment w:id="7" w:author="Elliot Hawkins" w:date="2017-04-10T08:08:00Z" w:initials="EH">
+    <w:p>
+      <w:pPr>
+        <w:pStyle w:val="CommentText"/>
+      </w:pPr>
+      <w:r>
+        <w:rPr>
+          <w:rStyle w:val="CommentReference"/>
+        </w:rPr>
+        <w:annotationRef/>
+      </w:r>
+      <w:r>
+        <w:rPr>
+          <w:rStyle w:val="CommentReference"/>
+        </w:rPr>
+        <w:t>This template came from page 591 of the book, where it becomes apparent that a report is not necessarily a document. This could include, for example, the Professor Selection list or Professor Details.</w:t>
+      </w:r>
+    </w:p>
+  </w:comment>
+</w:comments>
+</file>
+
+<file path=word/commentsExtended.xml><?xml version="1.0" encoding="utf-8"?>
+<w15:commentsEx xmlns:wpc="http://schemas.microsoft.com/office/word/2010/wordprocessingCanvas" xmlns:cx="http://schemas.microsoft.com/office/drawing/2014/chartex" xmlns:cx1="http://schemas.microsoft.com/office/drawing/2015/9/8/chartex" xmlns:cx2="http://schemas.microsoft.com/office/drawing/2015/10/21/chartex" xmlns:cx3="http://schemas.microsoft.com/office/drawing/2016/5/9/chartex" xmlns:cx4="http://schemas.microsoft.com/office/drawing/2016/5/10/chartex" xmlns:cx5="http://schemas.microsoft.com/office/drawing/2016/5/11/chartex" xmlns:cx6="http://schemas.microsoft.com/office/drawing/2016/5/12/chartex" xmlns:cx7="http://schemas.microsoft.com/office/drawing/2016/5/13/chartex" xmlns:cx8="http://schemas.microsoft.com/office/drawing/2016/5/14/chartex" xmlns:mc="http://schemas.openxmlformats.org/markup-compatibility/2006" xmlns:o="urn:schemas-microsoft-com:office:office" xmlns:r="http://schemas.openxmlformats.org/officeDocument/2006/relationships" xmlns:m="http://schemas.openxmlformats.org/officeDocument/2006/math" xmlns:v="urn:schemas-microsoft-com:vml" xmlns:wp14="http://schemas.microsoft.com/office/word/2010/wordprocessingDrawing" xmlns:wp="http://schemas.openxmlformats.org/drawingml/2006/wordprocessingDrawing" xmlns:w10="urn:schemas-microsoft-com:office:word" xmlns:w="http://schemas.openxmlformats.org/wordprocessingml/2006/main" xmlns:w14="http://schemas.microsoft.com/office/word/2010/wordml" xmlns:w15="http://schemas.microsoft.com/office/word/2012/wordml" xmlns:w16se="http://schemas.microsoft.com/office/word/2015/wordml/symex" xmlns:wpg="http://schemas.microsoft.com/office/word/2010/wordprocessingGroup" xmlns:wpi="http://schemas.microsoft.com/office/word/2010/wordprocessingInk" xmlns:wne="http://schemas.microsoft.com/office/word/2006/wordml" xmlns:wps="http://schemas.microsoft.com/office/word/2010/wordprocessingShape" mc:Ignorable="w14 w15 w16se wp14">
+  <w15:commentEx w15:paraId="4756C698" w15:done="0"/>
+  <w15:commentEx w15:paraId="2B569AA8" w15:done="0"/>
+</w15:commentsEx>
+</file>
+
+<file path=word/numbering.xml><?xml version="1.0" encoding="utf-8"?>
+<w:numbering xmlns:wpc="http://schemas.microsoft.com/office/word/2010/wordprocessingCanvas" xmlns:cx="http://schemas.microsoft.com/office/drawing/2014/chartex" xmlns:cx1="http://schemas.microsoft.com/office/drawing/2015/9/8/chartex" xmlns:cx2="http://schemas.microsoft.com/office/drawing/2015/10/21/chartex" xmlns:cx3="http://schemas.microsoft.com/office/drawing/2016/5/9/chartex" xmlns:cx4="http://schemas.microsoft.com/office/drawing/2016/5/10/chartex" xmlns:cx5="http://schemas.microsoft.com/office/drawing/2016/5/11/chartex" xmlns:cx6="http://schemas.microsoft.com/office/drawing/2016/5/12/chartex" xmlns:cx7="http://schemas.microsoft.com/office/drawing/2016/5/13/chartex" xmlns:cx8="http://schemas.microsoft.com/office/drawing/2016/5/14/chartex" xmlns:mc="http://schemas.openxmlformats.org/markup-compatibility/2006" xmlns:o="urn:schemas-microsoft-com:office:office" xmlns:r="http://schemas.openxmlformats.org/officeDocument/2006/relationships" xmlns:m="http://schemas.openxmlformats.org/officeDocument/2006/math" xmlns:v="urn:schemas-microsoft-com:vml" xmlns:wp14="http://schemas.microsoft.com/office/word/2010/wordprocessingDrawing" xmlns:wp="http://schemas.openxmlformats.org/drawingml/2006/wordprocessingDrawing" xmlns:w10="urn:schemas-microsoft-com:office:word" xmlns:w="http://schemas.openxmlformats.org/wordprocessingml/2006/main" xmlns:w14="http://schemas.microsoft.com/office/word/2010/wordml" xmlns:w15="http://schemas.microsoft.com/office/word/2012/wordml" xmlns:w16se="http://schemas.microsoft.com/office/word/2015/wordml/symex" xmlns:wpg="http://schemas.microsoft.com/office/word/2010/wordprocessingGroup" xmlns:wpi="http://schemas.microsoft.com/office/word/2010/wordprocessingInk" xmlns:wne="http://schemas.microsoft.com/office/word/2006/wordml" xmlns:wps="http://schemas.microsoft.com/office/word/2010/wordprocessingShape" mc:Ignorable="w14 w15 w16se wp14">
+  <w:abstractNum w:abstractNumId="0" w15:restartNumberingAfterBreak="0">
+    <w:nsid w:val="2E8840B8"/>
+    <w:multiLevelType w:val="hybridMultilevel"/>
+    <w:tmpl w:val="0C603146"/>
+    <w:lvl w:ilvl="0" w:tplc="04090001">
+      <w:start w:val="1"/>
+      <w:numFmt w:val="bullet"/>
+      <w:lvlText w:val=""/>
+      <w:lvlJc w:val="left"/>
+      <w:pPr>
+        <w:ind w:left="720" w:hanging="360"/>
+      </w:pPr>
+      <w:rPr>
+        <w:rFonts w:ascii="Symbol" w:hAnsi="Symbol" w:hint="default"/>
+      </w:rPr>
+    </w:lvl>
+    <w:lvl w:ilvl="1" w:tplc="04090003">
+      <w:start w:val="1"/>
+      <w:numFmt w:val="bullet"/>
+      <w:lvlText w:val="o"/>
+      <w:lvlJc w:val="left"/>
+      <w:pPr>
+        <w:ind w:left="1440" w:hanging="360"/>
+      </w:pPr>
+      <w:rPr>
+        <w:rFonts w:ascii="Courier New" w:hAnsi="Courier New" w:cs="Courier New" w:hint="default"/>
+      </w:rPr>
+    </w:lvl>
+    <w:lvl w:ilvl="2" w:tplc="04090005" w:tentative="1">
+      <w:start w:val="1"/>
+      <w:numFmt w:val="bullet"/>
+      <w:lvlText w:val=""/>
+      <w:lvlJc w:val="left"/>
+      <w:pPr>
+        <w:ind w:left="2160" w:hanging="360"/>
+      </w:pPr>
+      <w:rPr>
+        <w:rFonts w:ascii="Wingdings" w:hAnsi="Wingdings" w:hint="default"/>
+      </w:rPr>
+    </w:lvl>
+    <w:lvl w:ilvl="3" w:tplc="04090001" w:tentative="1">
+      <w:start w:val="1"/>
+      <w:numFmt w:val="bullet"/>
+      <w:lvlText w:val=""/>
+      <w:lvlJc w:val="left"/>
+      <w:pPr>
+        <w:ind w:left="2880" w:hanging="360"/>
+      </w:pPr>
+      <w:rPr>
+        <w:rFonts w:ascii="Symbol" w:hAnsi="Symbol" w:hint="default"/>
+      </w:rPr>
+    </w:lvl>
+    <w:lvl w:ilvl="4" w:tplc="04090003" w:tentative="1">
+      <w:start w:val="1"/>
+      <w:numFmt w:val="bullet"/>
+      <w:lvlText w:val="o"/>
+      <w:lvlJc w:val="left"/>
+      <w:pPr>
+        <w:ind w:left="3600" w:hanging="360"/>
+      </w:pPr>
+      <w:rPr>
+        <w:rFonts w:ascii="Courier New" w:hAnsi="Courier New" w:cs="Courier New" w:hint="default"/>
+      </w:rPr>
+    </w:lvl>
+    <w:lvl w:ilvl="5" w:tplc="04090005" w:tentative="1">
+      <w:start w:val="1"/>
+      <w:numFmt w:val="bullet"/>
+      <w:lvlText w:val=""/>
+      <w:lvlJc w:val="left"/>
+      <w:pPr>
+        <w:ind w:left="4320" w:hanging="360"/>
+      </w:pPr>
+      <w:rPr>
+        <w:rFonts w:ascii="Wingdings" w:hAnsi="Wingdings" w:hint="default"/>
+      </w:rPr>
+    </w:lvl>
+    <w:lvl w:ilvl="6" w:tplc="04090001" w:tentative="1">
+      <w:start w:val="1"/>
+      <w:numFmt w:val="bullet"/>
+      <w:lvlText w:val=""/>
+      <w:lvlJc w:val="left"/>
+      <w:pPr>
+        <w:ind w:left="5040" w:hanging="360"/>
+      </w:pPr>
+      <w:rPr>
+        <w:rFonts w:ascii="Symbol" w:hAnsi="Symbol" w:hint="default"/>
+      </w:rPr>
+    </w:lvl>
+    <w:lvl w:ilvl="7" w:tplc="04090003" w:tentative="1">
+      <w:start w:val="1"/>
+      <w:numFmt w:val="bullet"/>
+      <w:lvlText w:val="o"/>
+      <w:lvlJc w:val="left"/>
+      <w:pPr>
+        <w:ind w:left="5760" w:hanging="360"/>
+      </w:pPr>
+      <w:rPr>
+        <w:rFonts w:ascii="Courier New" w:hAnsi="Courier New" w:cs="Courier New" w:hint="default"/>
+      </w:rPr>
+    </w:lvl>
+    <w:lvl w:ilvl="8" w:tplc="04090005" w:tentative="1">
+      <w:start w:val="1"/>
+      <w:numFmt w:val="bullet"/>
+      <w:lvlText w:val=""/>
+      <w:lvlJc w:val="left"/>
+      <w:pPr>
+        <w:ind w:left="6480" w:hanging="360"/>
+      </w:pPr>
+      <w:rPr>
+        <w:rFonts w:ascii="Wingdings" w:hAnsi="Wingdings" w:hint="default"/>
+      </w:rPr>
+    </w:lvl>
+  </w:abstractNum>
+  <w:abstractNum w:abstractNumId="1" w15:restartNumberingAfterBreak="0">
+    <w:nsid w:val="63284076"/>
+    <w:multiLevelType w:val="hybridMultilevel"/>
+    <w:tmpl w:val="73364046"/>
+    <w:lvl w:ilvl="0" w:tplc="04090001">
+      <w:start w:val="1"/>
+      <w:numFmt w:val="bullet"/>
+      <w:lvlText w:val=""/>
+      <w:lvlJc w:val="left"/>
+      <w:pPr>
+        <w:ind w:left="720" w:hanging="360"/>
+      </w:pPr>
+      <w:rPr>
+        <w:rFonts w:ascii="Symbol" w:hAnsi="Symbol" w:hint="default"/>
+      </w:rPr>
+    </w:lvl>
+    <w:lvl w:ilvl="1" w:tplc="04090003" w:tentative="1">
+      <w:start w:val="1"/>
+      <w:numFmt w:val="bullet"/>
+      <w:lvlText w:val="o"/>
+      <w:lvlJc w:val="left"/>
+      <w:pPr>
+        <w:ind w:left="1440" w:hanging="360"/>
+      </w:pPr>
+      <w:rPr>
+        <w:rFonts w:ascii="Courier New" w:hAnsi="Courier New" w:cs="Courier New" w:hint="default"/>
+      </w:rPr>
+    </w:lvl>
+    <w:lvl w:ilvl="2" w:tplc="04090005" w:tentative="1">
+      <w:start w:val="1"/>
+      <w:numFmt w:val="bullet"/>
+      <w:lvlText w:val=""/>
+      <w:lvlJc w:val="left"/>
+      <w:pPr>
+        <w:ind w:left="2160" w:hanging="360"/>
+      </w:pPr>
+      <w:rPr>
+        <w:rFonts w:ascii="Wingdings" w:hAnsi="Wingdings" w:hint="default"/>
+      </w:rPr>
+    </w:lvl>
+    <w:lvl w:ilvl="3" w:tplc="04090001" w:tentative="1">
+      <w:start w:val="1"/>
+      <w:numFmt w:val="bullet"/>
+      <w:lvlText w:val=""/>
+      <w:lvlJc w:val="left"/>
+      <w:pPr>
+        <w:ind w:left="2880" w:hanging="360"/>
+      </w:pPr>
+      <w:rPr>
+        <w:rFonts w:ascii="Symbol" w:hAnsi="Symbol" w:hint="default"/>
+      </w:rPr>
+    </w:lvl>
+    <w:lvl w:ilvl="4" w:tplc="04090003" w:tentative="1">
+      <w:start w:val="1"/>
+      <w:numFmt w:val="bullet"/>
+      <w:lvlText w:val="o"/>
+      <w:lvlJc w:val="left"/>
+      <w:pPr>
+        <w:ind w:left="3600" w:hanging="360"/>
+      </w:pPr>
+      <w:rPr>
+        <w:rFonts w:ascii="Courier New" w:hAnsi="Courier New" w:cs="Courier New" w:hint="default"/>
+      </w:rPr>
+    </w:lvl>
+    <w:lvl w:ilvl="5" w:tplc="04090005" w:tentative="1">
+      <w:start w:val="1"/>
+      <w:numFmt w:val="bullet"/>
+      <w:lvlText w:val=""/>
+      <w:lvlJc w:val="left"/>
+      <w:pPr>
+        <w:ind w:left="4320" w:hanging="360"/>
+      </w:pPr>
+      <w:rPr>
+        <w:rFonts w:ascii="Wingdings" w:hAnsi="Wingdings" w:hint="default"/>
+      </w:rPr>
+    </w:lvl>
+    <w:lvl w:ilvl="6" w:tplc="04090001" w:tentative="1">
+      <w:start w:val="1"/>
+      <w:numFmt w:val="bullet"/>
+      <w:lvlText w:val=""/>
+      <w:lvlJc w:val="left"/>
+      <w:pPr>
+        <w:ind w:left="5040" w:hanging="360"/>
+      </w:pPr>
+      <w:rPr>
+        <w:rFonts w:ascii="Symbol" w:hAnsi="Symbol" w:hint="default"/>
+      </w:rPr>
+    </w:lvl>
+    <w:lvl w:ilvl="7" w:tplc="04090003" w:tentative="1">
+      <w:start w:val="1"/>
+      <w:numFmt w:val="bullet"/>
+      <w:lvlText w:val="o"/>
+      <w:lvlJc w:val="left"/>
+      <w:pPr>
+        <w:ind w:left="5760" w:hanging="360"/>
+      </w:pPr>
+      <w:rPr>
+        <w:rFonts w:ascii="Courier New" w:hAnsi="Courier New" w:cs="Courier New" w:hint="default"/>
+      </w:rPr>
+    </w:lvl>
+    <w:lvl w:ilvl="8" w:tplc="04090005" w:tentative="1">
+      <w:start w:val="1"/>
+      <w:numFmt w:val="bullet"/>
+      <w:lvlText w:val=""/>
+      <w:lvlJc w:val="left"/>
+      <w:pPr>
+        <w:ind w:left="6480" w:hanging="360"/>
+      </w:pPr>
+      <w:rPr>
+        <w:rFonts w:ascii="Wingdings" w:hAnsi="Wingdings" w:hint="default"/>
+      </w:rPr>
+    </w:lvl>
+  </w:abstractNum>
+  <w:num w:numId="1">
+    <w:abstractNumId w:val="1"/>
+  </w:num>
+  <w:num w:numId="2">
+    <w:abstractNumId w:val="0"/>
+  </w:num>
+</w:numbering>
+</file>
+
+<file path=word/people.xml><?xml version="1.0" encoding="utf-8"?>
+<w15:people xmlns:wpc="http://schemas.microsoft.com/office/word/2010/wordprocessingCanvas" xmlns:cx="http://schemas.microsoft.com/office/drawing/2014/chartex" xmlns:cx1="http://schemas.microsoft.com/office/drawing/2015/9/8/chartex" xmlns:cx2="http://schemas.microsoft.com/office/drawing/2015/10/21/chartex" xmlns:cx3="http://schemas.microsoft.com/office/drawing/2016/5/9/chartex" xmlns:cx4="http://schemas.microsoft.com/office/drawing/2016/5/10/chartex" xmlns:cx5="http://schemas.microsoft.com/office/drawing/2016/5/11/chartex" xmlns:cx6="http://schemas.microsoft.com/office/drawing/2016/5/12/chartex" xmlns:cx7="http://schemas.microsoft.com/office/drawing/2016/5/13/chartex" xmlns:cx8="http://schemas.microsoft.com/office/drawing/2016/5/14/chartex" xmlns:mc="http://schemas.openxmlformats.org/markup-compatibility/2006" xmlns:o="urn:schemas-microsoft-com:office:office" xmlns:r="http://schemas.openxmlformats.org/officeDocument/2006/relationships" xmlns:m="http://schemas.openxmlformats.org/officeDocument/2006/math" xmlns:v="urn:schemas-microsoft-com:vml" xmlns:wp14="http://schemas.microsoft.com/office/word/2010/wordprocessingDrawing" xmlns:wp="http://schemas.openxmlformats.org/drawingml/2006/wordprocessingDrawing" xmlns:w10="urn:schemas-microsoft-com:office:word" xmlns:w="http://schemas.openxmlformats.org/wordprocessingml/2006/main" xmlns:w14="http://schemas.microsoft.com/office/word/2010/wordml" xmlns:w15="http://schemas.microsoft.com/office/word/2012/wordml" xmlns:w16se="http://schemas.microsoft.com/office/word/2015/wordml/symex" xmlns:wpg="http://schemas.microsoft.com/office/word/2010/wordprocessingGroup" xmlns:wpi="http://schemas.microsoft.com/office/word/2010/wordprocessingInk" xmlns:wne="http://schemas.microsoft.com/office/word/2006/wordml" xmlns:wps="http://schemas.microsoft.com/office/word/2010/wordprocessingShape" mc:Ignorable="w14 w15 w16se wp14">
+  <w15:person w15:author="Elliot Hawkins">
+    <w15:presenceInfo w15:providerId="None" w15:userId="Elliot Hawkins"/>
+  </w15:person>
+</w15:people>
 </file>
 
 <file path=word/styles.xml><?xml version="1.0" encoding="utf-8"?>
@@ -591,6 +2172,139 @@
       <w:szCs w:val="32"/>
     </w:rPr>
   </w:style>
+  <w:style w:type="table" w:styleId="TableGrid">
+    <w:name w:val="Table Grid"/>
+    <w:basedOn w:val="TableNormal"/>
+    <w:uiPriority w:val="39"/>
+    <w:rsid w:val="009C473C"/>
+    <w:pPr>
+      <w:spacing w:after="0" w:line="240" w:lineRule="auto"/>
+    </w:pPr>
+    <w:tblPr>
+      <w:tblBorders>
+        <w:top w:val="single" w:sz="4" w:space="0" w:color="auto"/>
+        <w:left w:val="single" w:sz="4" w:space="0" w:color="auto"/>
+        <w:bottom w:val="single" w:sz="4" w:space="0" w:color="auto"/>
+        <w:right w:val="single" w:sz="4" w:space="0" w:color="auto"/>
+        <w:insideH w:val="single" w:sz="4" w:space="0" w:color="auto"/>
+        <w:insideV w:val="single" w:sz="4" w:space="0" w:color="auto"/>
+      </w:tblBorders>
+    </w:tblPr>
+  </w:style>
+  <w:style w:type="paragraph" w:styleId="ListParagraph">
+    <w:name w:val="List Paragraph"/>
+    <w:basedOn w:val="Normal"/>
+    <w:uiPriority w:val="34"/>
+    <w:qFormat/>
+    <w:rsid w:val="00AA674F"/>
+    <w:pPr>
+      <w:ind w:left="720"/>
+      <w:contextualSpacing/>
+    </w:pPr>
+  </w:style>
+  <w:style w:type="character" w:styleId="CommentReference">
+    <w:name w:val="annotation reference"/>
+    <w:basedOn w:val="DefaultParagraphFont"/>
+    <w:uiPriority w:val="99"/>
+    <w:semiHidden/>
+    <w:unhideWhenUsed/>
+    <w:rsid w:val="00B75DFF"/>
+    <w:rPr>
+      <w:sz w:val="16"/>
+      <w:szCs w:val="16"/>
+    </w:rPr>
+  </w:style>
+  <w:style w:type="paragraph" w:styleId="CommentText">
+    <w:name w:val="annotation text"/>
+    <w:basedOn w:val="Normal"/>
+    <w:link w:val="CommentTextChar"/>
+    <w:uiPriority w:val="99"/>
+    <w:semiHidden/>
+    <w:unhideWhenUsed/>
+    <w:rsid w:val="00B75DFF"/>
+    <w:pPr>
+      <w:spacing w:line="240" w:lineRule="auto"/>
+    </w:pPr>
+    <w:rPr>
+      <w:sz w:val="20"/>
+      <w:szCs w:val="20"/>
+    </w:rPr>
+  </w:style>
+  <w:style w:type="character" w:customStyle="1" w:styleId="CommentTextChar">
+    <w:name w:val="Comment Text Char"/>
+    <w:basedOn w:val="DefaultParagraphFont"/>
+    <w:link w:val="CommentText"/>
+    <w:uiPriority w:val="99"/>
+    <w:semiHidden/>
+    <w:rsid w:val="00B75DFF"/>
+    <w:rPr>
+      <w:rFonts w:ascii="Arial" w:eastAsia="Arial" w:hAnsi="Arial" w:cs="Arial"/>
+      <w:color w:val="000000"/>
+      <w:sz w:val="20"/>
+      <w:szCs w:val="20"/>
+    </w:rPr>
+  </w:style>
+  <w:style w:type="paragraph" w:styleId="CommentSubject">
+    <w:name w:val="annotation subject"/>
+    <w:basedOn w:val="CommentText"/>
+    <w:next w:val="CommentText"/>
+    <w:link w:val="CommentSubjectChar"/>
+    <w:uiPriority w:val="99"/>
+    <w:semiHidden/>
+    <w:unhideWhenUsed/>
+    <w:rsid w:val="00B75DFF"/>
+    <w:rPr>
+      <w:b/>
+      <w:bCs/>
+    </w:rPr>
+  </w:style>
+  <w:style w:type="character" w:customStyle="1" w:styleId="CommentSubjectChar">
+    <w:name w:val="Comment Subject Char"/>
+    <w:basedOn w:val="CommentTextChar"/>
+    <w:link w:val="CommentSubject"/>
+    <w:uiPriority w:val="99"/>
+    <w:semiHidden/>
+    <w:rsid w:val="00B75DFF"/>
+    <w:rPr>
+      <w:rFonts w:ascii="Arial" w:eastAsia="Arial" w:hAnsi="Arial" w:cs="Arial"/>
+      <w:b/>
+      <w:bCs/>
+      <w:color w:val="000000"/>
+      <w:sz w:val="20"/>
+      <w:szCs w:val="20"/>
+    </w:rPr>
+  </w:style>
+  <w:style w:type="paragraph" w:styleId="BalloonText">
+    <w:name w:val="Balloon Text"/>
+    <w:basedOn w:val="Normal"/>
+    <w:link w:val="BalloonTextChar"/>
+    <w:uiPriority w:val="99"/>
+    <w:semiHidden/>
+    <w:unhideWhenUsed/>
+    <w:rsid w:val="00B75DFF"/>
+    <w:pPr>
+      <w:spacing w:line="240" w:lineRule="auto"/>
+    </w:pPr>
+    <w:rPr>
+      <w:rFonts w:ascii="Segoe UI" w:hAnsi="Segoe UI" w:cs="Segoe UI"/>
+      <w:sz w:val="18"/>
+      <w:szCs w:val="18"/>
+    </w:rPr>
+  </w:style>
+  <w:style w:type="character" w:customStyle="1" w:styleId="BalloonTextChar">
+    <w:name w:val="Balloon Text Char"/>
+    <w:basedOn w:val="DefaultParagraphFont"/>
+    <w:link w:val="BalloonText"/>
+    <w:uiPriority w:val="99"/>
+    <w:semiHidden/>
+    <w:rsid w:val="00B75DFF"/>
+    <w:rPr>
+      <w:rFonts w:ascii="Segoe UI" w:eastAsia="Arial" w:hAnsi="Segoe UI" w:cs="Segoe UI"/>
+      <w:color w:val="000000"/>
+      <w:sz w:val="18"/>
+      <w:szCs w:val="18"/>
+    </w:rPr>
+  </w:style>
 </w:styles>
 </file>
 

</xml_diff>

<commit_message>
Initial text for section 4.4
</commit_message>
<xml_diff>
--- a/SubSections/4 - Data requirements.docx
+++ b/SubSections/4 - Data requirements.docx
@@ -51,8 +51,6 @@
         </w:rPr>
         <w:t>:</w:t>
       </w:r>
-      <w:bookmarkStart w:id="2" w:name="_GoBack"/>
-      <w:bookmarkEnd w:id="2"/>
     </w:p>
     <w:p>
       <w:pPr>
@@ -120,11 +118,11 @@
         <w:pStyle w:val="Heading2"/>
         <w:contextualSpacing w:val="0"/>
       </w:pPr>
-      <w:bookmarkStart w:id="3" w:name="_Toc479328552"/>
+      <w:bookmarkStart w:id="2" w:name="_Toc479328552"/>
       <w:r>
         <w:t>4.2 Data dictionary</w:t>
       </w:r>
-      <w:bookmarkEnd w:id="3"/>
+      <w:bookmarkEnd w:id="2"/>
       <w:r>
         <w:t xml:space="preserve">   </w:t>
       </w:r>
@@ -465,12 +463,12 @@
         <w:pStyle w:val="Heading2"/>
         <w:contextualSpacing w:val="0"/>
       </w:pPr>
-      <w:bookmarkStart w:id="4" w:name="_Toc479328553"/>
+      <w:bookmarkStart w:id="3" w:name="_Toc479328553"/>
       <w:r>
         <w:lastRenderedPageBreak/>
         <w:t>4.3 Reports</w:t>
       </w:r>
-      <w:bookmarkEnd w:id="4"/>
+      <w:bookmarkEnd w:id="3"/>
       <w:r>
         <w:t xml:space="preserve">   </w:t>
       </w:r>
@@ -496,7 +494,7 @@
                 <w:b/>
               </w:rPr>
             </w:pPr>
-            <w:bookmarkStart w:id="5" w:name="_Hlk479573765"/>
+            <w:bookmarkStart w:id="4" w:name="_Hlk479573765"/>
             <w:r>
               <w:rPr>
                 <w:b/>
@@ -510,19 +508,19 @@
             <w:tcW w:w="4675" w:type="dxa"/>
           </w:tcPr>
           <w:p>
-            <w:commentRangeStart w:id="6"/>
+            <w:commentRangeStart w:id="5"/>
             <w:r>
               <w:rPr>
                 <w:b/>
               </w:rPr>
               <w:t>SS-HCG</w:t>
             </w:r>
-            <w:commentRangeEnd w:id="6"/>
+            <w:commentRangeEnd w:id="5"/>
             <w:r>
               <w:rPr>
                 <w:rStyle w:val="CommentReference"/>
               </w:rPr>
-              <w:commentReference w:id="6"/>
+              <w:commentReference w:id="5"/>
             </w:r>
             <w:r>
               <w:rPr>
@@ -846,10 +844,7 @@
               </w:numPr>
             </w:pPr>
             <w:r>
-              <w:t xml:space="preserve">Class </w:t>
-            </w:r>
-            <w:r>
-              <w:t>Hours</w:t>
+              <w:t>Class Hours</w:t>
             </w:r>
           </w:p>
           <w:p>
@@ -861,10 +856,7 @@
               </w:numPr>
             </w:pPr>
             <w:r>
-              <w:t xml:space="preserve">Class </w:t>
-            </w:r>
-            <w:r>
-              <w:t>Room</w:t>
+              <w:t>Class Room</w:t>
             </w:r>
           </w:p>
           <w:p>
@@ -924,7 +916,7 @@
             <w:tcW w:w="4675" w:type="dxa"/>
           </w:tcPr>
           <w:p>
-            <w:commentRangeStart w:id="7"/>
+            <w:commentRangeStart w:id="6"/>
             <w:r>
               <w:t>Interactivity</w:t>
             </w:r>
@@ -938,12 +930,12 @@
             <w:r>
               <w:t>None</w:t>
             </w:r>
-            <w:commentRangeEnd w:id="7"/>
+            <w:commentRangeEnd w:id="6"/>
             <w:r>
               <w:rPr>
                 <w:rStyle w:val="CommentReference"/>
               </w:rPr>
-              <w:commentReference w:id="7"/>
+              <w:commentReference w:id="6"/>
             </w:r>
           </w:p>
         </w:tc>
@@ -976,7 +968,7 @@
           </w:p>
         </w:tc>
       </w:tr>
-      <w:bookmarkEnd w:id="5"/>
+      <w:bookmarkEnd w:id="4"/>
     </w:tbl>
     <w:p/>
     <w:tbl>
@@ -1364,13 +1356,70 @@
         <w:pStyle w:val="Heading2"/>
         <w:contextualSpacing w:val="0"/>
       </w:pPr>
-      <w:bookmarkStart w:id="8" w:name="_Toc479328554"/>
-      <w:r>
-        <w:t>4.4 Data acquisition, integrity, retention, and disposal</w:t>
-      </w:r>
-      <w:bookmarkEnd w:id="8"/>
+      <w:bookmarkStart w:id="7" w:name="_Toc479328554"/>
+      <w:r>
+        <w:t xml:space="preserve">4.4 Data acquisition, </w:t>
+      </w:r>
+      <w:commentRangeStart w:id="8"/>
+      <w:r>
+        <w:t>integrity</w:t>
+      </w:r>
+      <w:commentRangeEnd w:id="8"/>
+      <w:r>
+        <w:rPr>
+          <w:rStyle w:val="CommentReference"/>
+        </w:rPr>
+        <w:commentReference w:id="8"/>
+      </w:r>
+      <w:r>
+        <w:t>, retention, and disposal</w:t>
+      </w:r>
+      <w:bookmarkEnd w:id="7"/>
+    </w:p>
+    <w:p>
+      <w:r>
+        <w:t>All faculty member information apart from their office hours sh</w:t>
+      </w:r>
+      <w:r>
+        <w:t xml:space="preserve">all be initially input into Hornet </w:t>
+      </w:r>
+      <w:proofErr w:type="spellStart"/>
+      <w:r>
+        <w:t>Cardgen</w:t>
+      </w:r>
+      <w:proofErr w:type="spellEnd"/>
+      <w:r>
+        <w:t xml:space="preserve"> </w:t>
+      </w:r>
+      <w:r>
+        <w:t xml:space="preserve">through import of the csv formatted file exported from the Registrar Database. The member’s office hours will be </w:t>
+      </w:r>
+      <w:bookmarkStart w:id="9" w:name="_GoBack"/>
+      <w:bookmarkEnd w:id="9"/>
+      <w:r>
+        <w:t>appended to the imported information by the Office Clerk or Office Admin, and must be initially obtained externally from the system by the user.</w:t>
+      </w:r>
     </w:p>
     <w:p/>
+    <w:p>
+      <w:r>
+        <w:t xml:space="preserve">New semesters may be created through import of the Registrar Database csv file, or by  reusing information from one of the prior two semesters. If information from a previous semester is reused, the user must confirm that each individual entry is still accurate. </w:t>
+      </w:r>
+    </w:p>
+    <w:p/>
+    <w:p>
+      <w:r>
+        <w:t xml:space="preserve">All data entered into Hornet </w:t>
+      </w:r>
+      <w:proofErr w:type="spellStart"/>
+      <w:r>
+        <w:t>Cardgen</w:t>
+      </w:r>
+      <w:proofErr w:type="spellEnd"/>
+      <w:r>
+        <w:t xml:space="preserve"> must be retained indefinitely. If any data is to be deleted, it must be done manually and externally.</w:t>
+      </w:r>
+    </w:p>
     <w:sectPr>
       <w:pgSz w:w="12240" w:h="15840"/>
       <w:pgMar w:top="1440" w:right="1440" w:bottom="1440" w:left="1440" w:header="720" w:footer="720" w:gutter="0"/>
@@ -1383,7 +1432,7 @@
 
 <file path=word/comments.xml><?xml version="1.0" encoding="utf-8"?>
 <w:comments xmlns:wpc="http://schemas.microsoft.com/office/word/2010/wordprocessingCanvas" xmlns:cx="http://schemas.microsoft.com/office/drawing/2014/chartex" xmlns:cx1="http://schemas.microsoft.com/office/drawing/2015/9/8/chartex" xmlns:cx2="http://schemas.microsoft.com/office/drawing/2015/10/21/chartex" xmlns:cx3="http://schemas.microsoft.com/office/drawing/2016/5/9/chartex" xmlns:cx4="http://schemas.microsoft.com/office/drawing/2016/5/10/chartex" xmlns:cx5="http://schemas.microsoft.com/office/drawing/2016/5/11/chartex" xmlns:cx6="http://schemas.microsoft.com/office/drawing/2016/5/12/chartex" xmlns:cx7="http://schemas.microsoft.com/office/drawing/2016/5/13/chartex" xmlns:cx8="http://schemas.microsoft.com/office/drawing/2016/5/14/chartex" xmlns:mc="http://schemas.openxmlformats.org/markup-compatibility/2006" xmlns:o="urn:schemas-microsoft-com:office:office" xmlns:r="http://schemas.openxmlformats.org/officeDocument/2006/relationships" xmlns:m="http://schemas.openxmlformats.org/officeDocument/2006/math" xmlns:v="urn:schemas-microsoft-com:vml" xmlns:wp14="http://schemas.microsoft.com/office/word/2010/wordprocessingDrawing" xmlns:wp="http://schemas.openxmlformats.org/drawingml/2006/wordprocessingDrawing" xmlns:w10="urn:schemas-microsoft-com:office:word" xmlns:w="http://schemas.openxmlformats.org/wordprocessingml/2006/main" xmlns:w14="http://schemas.microsoft.com/office/word/2010/wordml" xmlns:w15="http://schemas.microsoft.com/office/word/2012/wordml" xmlns:w16se="http://schemas.microsoft.com/office/word/2015/wordml/symex" xmlns:wpg="http://schemas.microsoft.com/office/word/2010/wordprocessingGroup" xmlns:wpi="http://schemas.microsoft.com/office/word/2010/wordprocessingInk" xmlns:wne="http://schemas.microsoft.com/office/word/2006/wordml" xmlns:wps="http://schemas.microsoft.com/office/word/2010/wordprocessingShape" mc:Ignorable="w14 w15 w16se wp14">
-  <w:comment w:id="6" w:author="Elliot Hawkins" w:date="2017-04-10T08:01:00Z" w:initials="EH">
+  <w:comment w:id="5" w:author="Elliot Hawkins" w:date="2017-04-10T08:01:00Z" w:initials="EH">
     <w:p>
       <w:pPr>
         <w:pStyle w:val="CommentText"/>
@@ -1407,7 +1456,7 @@
       </w:r>
     </w:p>
   </w:comment>
-  <w:comment w:id="7" w:author="Elliot Hawkins" w:date="2017-04-10T08:08:00Z" w:initials="EH">
+  <w:comment w:id="6" w:author="Elliot Hawkins" w:date="2017-04-10T08:08:00Z" w:initials="EH">
     <w:p>
       <w:pPr>
         <w:pStyle w:val="CommentText"/>
@@ -1423,6 +1472,22 @@
           <w:rStyle w:val="CommentReference"/>
         </w:rPr>
         <w:t>This template came from page 591 of the book, where it becomes apparent that a report is not necessarily a document. This could include, for example, the Professor Selection list or Professor Details.</w:t>
+      </w:r>
+    </w:p>
+  </w:comment>
+  <w:comment w:id="8" w:author="Elliot Hawkins" w:date="2017-05-01T09:23:00Z" w:initials="EH">
+    <w:p>
+      <w:pPr>
+        <w:pStyle w:val="CommentText"/>
+      </w:pPr>
+      <w:r>
+        <w:rPr>
+          <w:rStyle w:val="CommentReference"/>
+        </w:rPr>
+        <w:annotationRef/>
+      </w:r>
+      <w:r>
+        <w:t>Uncertain what we should list for data integrity. Do we have any measures or safeguards to guarantee this?</w:t>
       </w:r>
     </w:p>
   </w:comment>
@@ -1433,6 +1498,7 @@
 <w15:commentsEx xmlns:wpc="http://schemas.microsoft.com/office/word/2010/wordprocessingCanvas" xmlns:cx="http://schemas.microsoft.com/office/drawing/2014/chartex" xmlns:cx1="http://schemas.microsoft.com/office/drawing/2015/9/8/chartex" xmlns:cx2="http://schemas.microsoft.com/office/drawing/2015/10/21/chartex" xmlns:cx3="http://schemas.microsoft.com/office/drawing/2016/5/9/chartex" xmlns:cx4="http://schemas.microsoft.com/office/drawing/2016/5/10/chartex" xmlns:cx5="http://schemas.microsoft.com/office/drawing/2016/5/11/chartex" xmlns:cx6="http://schemas.microsoft.com/office/drawing/2016/5/12/chartex" xmlns:cx7="http://schemas.microsoft.com/office/drawing/2016/5/13/chartex" xmlns:cx8="http://schemas.microsoft.com/office/drawing/2016/5/14/chartex" xmlns:mc="http://schemas.openxmlformats.org/markup-compatibility/2006" xmlns:o="urn:schemas-microsoft-com:office:office" xmlns:r="http://schemas.openxmlformats.org/officeDocument/2006/relationships" xmlns:m="http://schemas.openxmlformats.org/officeDocument/2006/math" xmlns:v="urn:schemas-microsoft-com:vml" xmlns:wp14="http://schemas.microsoft.com/office/word/2010/wordprocessingDrawing" xmlns:wp="http://schemas.openxmlformats.org/drawingml/2006/wordprocessingDrawing" xmlns:w10="urn:schemas-microsoft-com:office:word" xmlns:w="http://schemas.openxmlformats.org/wordprocessingml/2006/main" xmlns:w14="http://schemas.microsoft.com/office/word/2010/wordml" xmlns:w15="http://schemas.microsoft.com/office/word/2012/wordml" xmlns:w16se="http://schemas.microsoft.com/office/word/2015/wordml/symex" xmlns:wpg="http://schemas.microsoft.com/office/word/2010/wordprocessingGroup" xmlns:wpi="http://schemas.microsoft.com/office/word/2010/wordprocessingInk" xmlns:wne="http://schemas.microsoft.com/office/word/2006/wordml" xmlns:wps="http://schemas.microsoft.com/office/word/2010/wordprocessingShape" mc:Ignorable="w14 w15 w16se wp14">
   <w15:commentEx w15:paraId="4756C698" w15:done="0"/>
   <w15:commentEx w15:paraId="2B569AA8" w15:done="0"/>
+  <w15:commentEx w15:paraId="32A17C77" w15:done="0"/>
 </w15:commentsEx>
 </file>
 

</xml_diff>

<commit_message>
Bring in Stephen's Office Schedule Report in 4.3
</commit_message>
<xml_diff>
--- a/SubSections/4 - Data requirements.docx
+++ b/SubSections/4 - Data requirements.docx
@@ -535,21 +535,7 @@
               <w:rPr>
                 <w:i/>
               </w:rPr>
-              <w:t>(</w:t>
-            </w:r>
-            <w:proofErr w:type="spellStart"/>
-            <w:r>
-              <w:rPr>
-                <w:i/>
-              </w:rPr>
-              <w:t>SuperficalSol</w:t>
-            </w:r>
-            <w:proofErr w:type="spellEnd"/>
-            <w:r>
-              <w:rPr>
-                <w:i/>
-              </w:rPr>
-              <w:t>. Hornet Card Gen 1)</w:t>
+              <w:t>(SuperficalSol. Hornet Card Gen 1)</w:t>
             </w:r>
           </w:p>
         </w:tc>
@@ -1351,53 +1337,385 @@
       </w:tr>
     </w:tbl>
     <w:p/>
+    <w:tbl>
+      <w:tblPr>
+        <w:tblStyle w:val="TableGrid"/>
+        <w:tblW w:w="0" w:type="auto"/>
+        <w:tblLook w:val="04A0" w:firstRow="1" w:lastRow="0" w:firstColumn="1" w:lastColumn="0" w:noHBand="0" w:noVBand="1"/>
+      </w:tblPr>
+      <w:tblGrid>
+        <w:gridCol w:w="4675"/>
+        <w:gridCol w:w="4675"/>
+      </w:tblGrid>
+      <w:tr>
+        <w:tc>
+          <w:tcPr>
+            <w:tcW w:w="4675" w:type="dxa"/>
+          </w:tcPr>
+          <w:p>
+            <w:pPr>
+              <w:rPr>
+                <w:b/>
+              </w:rPr>
+            </w:pPr>
+            <w:r>
+              <w:rPr>
+                <w:b/>
+              </w:rPr>
+              <w:t>Report ID</w:t>
+            </w:r>
+          </w:p>
+        </w:tc>
+        <w:tc>
+          <w:tcPr>
+            <w:tcW w:w="4675" w:type="dxa"/>
+          </w:tcPr>
+          <w:p>
+            <w:r>
+              <w:rPr>
+                <w:b/>
+              </w:rPr>
+              <w:t>SS-HCG-3</w:t>
+            </w:r>
+          </w:p>
+        </w:tc>
+      </w:tr>
+      <w:tr>
+        <w:tc>
+          <w:tcPr>
+            <w:tcW w:w="4675" w:type="dxa"/>
+          </w:tcPr>
+          <w:p>
+            <w:r>
+              <w:t>Report Title</w:t>
+            </w:r>
+          </w:p>
+        </w:tc>
+        <w:tc>
+          <w:tcPr>
+            <w:tcW w:w="4675" w:type="dxa"/>
+          </w:tcPr>
+          <w:p>
+            <w:r>
+              <w:t>Current Faculty Member Office Schedule</w:t>
+            </w:r>
+          </w:p>
+        </w:tc>
+      </w:tr>
+      <w:tr>
+        <w:tc>
+          <w:tcPr>
+            <w:tcW w:w="4675" w:type="dxa"/>
+          </w:tcPr>
+          <w:p>
+            <w:r>
+              <w:t>Report Purpose</w:t>
+            </w:r>
+          </w:p>
+        </w:tc>
+        <w:tc>
+          <w:tcPr>
+            <w:tcW w:w="4675" w:type="dxa"/>
+          </w:tcPr>
+          <w:p>
+            <w:r>
+              <w:t>To provide the clerk with detailed information regarding office hours for the department of the current semester.</w:t>
+            </w:r>
+          </w:p>
+        </w:tc>
+      </w:tr>
+      <w:tr>
+        <w:tc>
+          <w:tcPr>
+            <w:tcW w:w="4675" w:type="dxa"/>
+          </w:tcPr>
+          <w:p>
+            <w:r>
+              <w:t>Priority</w:t>
+            </w:r>
+          </w:p>
+        </w:tc>
+        <w:tc>
+          <w:tcPr>
+            <w:tcW w:w="4675" w:type="dxa"/>
+          </w:tcPr>
+          <w:p>
+            <w:r>
+              <w:t>Low</w:t>
+            </w:r>
+          </w:p>
+        </w:tc>
+      </w:tr>
+      <w:tr>
+        <w:tc>
+          <w:tcPr>
+            <w:tcW w:w="4675" w:type="dxa"/>
+          </w:tcPr>
+          <w:p>
+            <w:r>
+              <w:t>Report Users</w:t>
+            </w:r>
+          </w:p>
+        </w:tc>
+        <w:tc>
+          <w:tcPr>
+            <w:tcW w:w="4675" w:type="dxa"/>
+          </w:tcPr>
+          <w:p>
+            <w:r>
+              <w:t>ECS Department Office Clerks</w:t>
+            </w:r>
+          </w:p>
+        </w:tc>
+      </w:tr>
+      <w:tr>
+        <w:tc>
+          <w:tcPr>
+            <w:tcW w:w="4675" w:type="dxa"/>
+          </w:tcPr>
+          <w:p>
+            <w:r>
+              <w:t>Data Sources</w:t>
+            </w:r>
+          </w:p>
+        </w:tc>
+        <w:tc>
+          <w:tcPr>
+            <w:tcW w:w="4675" w:type="dxa"/>
+          </w:tcPr>
+          <w:p>
+            <w:pPr>
+              <w:pStyle w:val="ListParagraph"/>
+              <w:numPr>
+                <w:ilvl w:val="0"/>
+                <w:numId w:val="1"/>
+              </w:numPr>
+            </w:pPr>
+            <w:r>
+              <w:t>Exported Registrar CVS file</w:t>
+            </w:r>
+          </w:p>
+          <w:p>
+            <w:pPr>
+              <w:pStyle w:val="ListParagraph"/>
+              <w:numPr>
+                <w:ilvl w:val="0"/>
+                <w:numId w:val="1"/>
+              </w:numPr>
+            </w:pPr>
+            <w:r>
+              <w:t>Hours entered by Office Clerk</w:t>
+            </w:r>
+          </w:p>
+        </w:tc>
+      </w:tr>
+      <w:tr>
+        <w:tc>
+          <w:tcPr>
+            <w:tcW w:w="4675" w:type="dxa"/>
+          </w:tcPr>
+          <w:p>
+            <w:r>
+              <w:t>Frequency and Disposition</w:t>
+            </w:r>
+          </w:p>
+        </w:tc>
+        <w:tc>
+          <w:tcPr>
+            <w:tcW w:w="4675" w:type="dxa"/>
+          </w:tcPr>
+          <w:p>
+            <w:commentRangeStart w:id="7"/>
+            <w:r>
+              <w:t>Report will be generated on demand by Office Clerk. This Report’s data will be dynamic. Report will display in the web browser. It can be printed if the browser permits it.</w:t>
+            </w:r>
+            <w:r>
+              <w:t xml:space="preserve"> </w:t>
+            </w:r>
+            <w:commentRangeEnd w:id="7"/>
+            <w:r>
+              <w:rPr>
+                <w:rStyle w:val="CommentReference"/>
+              </w:rPr>
+              <w:commentReference w:id="7"/>
+            </w:r>
+          </w:p>
+        </w:tc>
+      </w:tr>
+      <w:tr>
+        <w:tc>
+          <w:tcPr>
+            <w:tcW w:w="4675" w:type="dxa"/>
+          </w:tcPr>
+          <w:p>
+            <w:r>
+              <w:t>Latency</w:t>
+            </w:r>
+          </w:p>
+        </w:tc>
+        <w:tc>
+          <w:tcPr>
+            <w:tcW w:w="4675" w:type="dxa"/>
+          </w:tcPr>
+          <w:p>
+            <w:r>
+              <w:t>Complete report will be displayed to the Office clerk at a reasonable time based off web browser and current network traffic. No more than 10 seconds.</w:t>
+            </w:r>
+          </w:p>
+        </w:tc>
+      </w:tr>
+      <w:tr>
+        <w:tc>
+          <w:tcPr>
+            <w:tcW w:w="4675" w:type="dxa"/>
+          </w:tcPr>
+          <w:p>
+            <w:r>
+              <w:t>Visual Layout</w:t>
+            </w:r>
+          </w:p>
+        </w:tc>
+        <w:tc>
+          <w:tcPr>
+            <w:tcW w:w="4675" w:type="dxa"/>
+          </w:tcPr>
+          <w:p>
+            <w:r>
+              <w:t>Landscape</w:t>
+            </w:r>
+          </w:p>
+        </w:tc>
+      </w:tr>
+      <w:tr>
+        <w:tc>
+          <w:tcPr>
+            <w:tcW w:w="4675" w:type="dxa"/>
+          </w:tcPr>
+          <w:p>
+            <w:r>
+              <w:t>Report Body</w:t>
+            </w:r>
+          </w:p>
+        </w:tc>
+        <w:tc>
+          <w:tcPr>
+            <w:tcW w:w="4675" w:type="dxa"/>
+          </w:tcPr>
+          <w:p>
+            <w:r>
+              <w:t>Header contains the report title, semester, and date of request. Footer contains the page number.</w:t>
+            </w:r>
+          </w:p>
+        </w:tc>
+      </w:tr>
+      <w:tr>
+        <w:tc>
+          <w:tcPr>
+            <w:tcW w:w="4675" w:type="dxa"/>
+          </w:tcPr>
+          <w:p>
+            <w:r>
+              <w:t>End-of-Report Indicator</w:t>
+            </w:r>
+          </w:p>
+        </w:tc>
+        <w:tc>
+          <w:tcPr>
+            <w:tcW w:w="4675" w:type="dxa"/>
+          </w:tcPr>
+          <w:p>
+            <w:r>
+              <w:t>None</w:t>
+            </w:r>
+          </w:p>
+        </w:tc>
+      </w:tr>
+      <w:tr>
+        <w:tc>
+          <w:tcPr>
+            <w:tcW w:w="4675" w:type="dxa"/>
+          </w:tcPr>
+          <w:p>
+            <w:r>
+              <w:t>Interactivity</w:t>
+            </w:r>
+          </w:p>
+        </w:tc>
+        <w:tc>
+          <w:tcPr>
+            <w:tcW w:w="4675" w:type="dxa"/>
+          </w:tcPr>
+          <w:p>
+            <w:r>
+              <w:t>None</w:t>
+            </w:r>
+          </w:p>
+        </w:tc>
+      </w:tr>
+      <w:tr>
+        <w:tc>
+          <w:tcPr>
+            <w:tcW w:w="4675" w:type="dxa"/>
+          </w:tcPr>
+          <w:p>
+            <w:r>
+              <w:lastRenderedPageBreak/>
+              <w:t>Security Access Restrictions</w:t>
+            </w:r>
+          </w:p>
+        </w:tc>
+        <w:tc>
+          <w:tcPr>
+            <w:tcW w:w="4675" w:type="dxa"/>
+          </w:tcPr>
+          <w:p>
+            <w:r>
+              <w:t>Can only retrieve information already available to the office clerk.</w:t>
+            </w:r>
+            <w:bookmarkStart w:id="8" w:name="_GoBack"/>
+            <w:bookmarkEnd w:id="8"/>
+            <w:r>
+              <w:t xml:space="preserve"> </w:t>
+            </w:r>
+          </w:p>
+        </w:tc>
+      </w:tr>
+    </w:tbl>
+    <w:p/>
     <w:p>
       <w:pPr>
         <w:pStyle w:val="Heading2"/>
         <w:contextualSpacing w:val="0"/>
       </w:pPr>
-      <w:bookmarkStart w:id="7" w:name="_Toc479328554"/>
+      <w:bookmarkStart w:id="9" w:name="_Toc479328554"/>
       <w:r>
         <w:t xml:space="preserve">4.4 Data acquisition, </w:t>
       </w:r>
-      <w:commentRangeStart w:id="8"/>
+      <w:commentRangeStart w:id="10"/>
       <w:r>
         <w:t>integrity</w:t>
       </w:r>
-      <w:commentRangeEnd w:id="8"/>
+      <w:commentRangeEnd w:id="10"/>
       <w:r>
         <w:rPr>
           <w:rStyle w:val="CommentReference"/>
         </w:rPr>
-        <w:commentReference w:id="8"/>
+        <w:commentReference w:id="10"/>
       </w:r>
       <w:r>
         <w:t>, retention, and disposal</w:t>
       </w:r>
-      <w:bookmarkEnd w:id="7"/>
+      <w:bookmarkEnd w:id="9"/>
     </w:p>
     <w:p>
       <w:r>
         <w:t>All faculty member information apart from their office hours sh</w:t>
       </w:r>
       <w:r>
-        <w:t xml:space="preserve">all be initially input into Hornet </w:t>
-      </w:r>
-      <w:proofErr w:type="spellStart"/>
-      <w:r>
-        <w:t>Cardgen</w:t>
-      </w:r>
-      <w:proofErr w:type="spellEnd"/>
-      <w:r>
-        <w:t xml:space="preserve"> </w:t>
+        <w:t xml:space="preserve">all be initially input into Hornet Cardgen </w:t>
       </w:r>
       <w:r>
-        <w:t xml:space="preserve">through import of the csv formatted file exported from the Registrar Database. The member’s office hours will be </w:t>
-      </w:r>
-      <w:bookmarkStart w:id="9" w:name="_GoBack"/>
-      <w:bookmarkEnd w:id="9"/>
-      <w:r>
-        <w:t>appended to the imported information by the Office Clerk or Office Admin, and must be initially obtained externally from the system by the user.</w:t>
+        <w:t>through import of the csv formatted file exported from the Registrar Database. The member’s office hours will be appended to the imported information by the Office Clerk or Office Admin, and must be initially obtained externally from the system by the user.</w:t>
       </w:r>
     </w:p>
     <w:p/>
@@ -1409,15 +1727,7 @@
     <w:p/>
     <w:p>
       <w:r>
-        <w:t xml:space="preserve">All data entered into Hornet </w:t>
-      </w:r>
-      <w:proofErr w:type="spellStart"/>
-      <w:r>
-        <w:t>Cardgen</w:t>
-      </w:r>
-      <w:proofErr w:type="spellEnd"/>
-      <w:r>
-        <w:t xml:space="preserve"> must be retained indefinitely. If any data is to be deleted, it must be done manually and externally.</w:t>
+        <w:t>All data entered into Hornet Cardgen must be retained indefinitely. If any data is to be deleted, it must be done manually and externally.</w:t>
       </w:r>
     </w:p>
     <w:sectPr>
@@ -1444,15 +1754,7 @@
         <w:annotationRef/>
       </w:r>
       <w:r>
-        <w:t xml:space="preserve">Perhaps SS and HCG should be added to our glossary as abbreviations for Superficial Solutions and Hornet </w:t>
-      </w:r>
-      <w:proofErr w:type="spellStart"/>
-      <w:r>
-        <w:t>CardGen</w:t>
-      </w:r>
-      <w:proofErr w:type="spellEnd"/>
-      <w:r>
-        <w:t>?</w:t>
+        <w:t>Perhaps SS and HCG should be added to our glossary as abbreviations for Superficial Solutions and Hornet CardGen?</w:t>
       </w:r>
     </w:p>
   </w:comment>
@@ -1475,7 +1777,26 @@
       </w:r>
     </w:p>
   </w:comment>
-  <w:comment w:id="8" w:author="Elliot Hawkins" w:date="2017-05-01T09:23:00Z" w:initials="EH">
+  <w:comment w:id="7" w:author="Elliot Hawkins" w:date="2017-05-01T09:28:00Z" w:initials="EH">
+    <w:p>
+      <w:pPr>
+        <w:pStyle w:val="CommentText"/>
+      </w:pPr>
+      <w:r>
+        <w:rPr>
+          <w:rStyle w:val="CommentReference"/>
+        </w:rPr>
+        <w:annotationRef/>
+      </w:r>
+      <w:r>
+        <w:t>What is meant by “Report will be dynamic”? Also, do we need to list that the page will be printable? The only reason a browser would not allow this is if the page is explicitly set up to not allow printing, so it would have to be listed as a requirement</w:t>
+      </w:r>
+      <w:r>
+        <w:t>.</w:t>
+      </w:r>
+    </w:p>
+  </w:comment>
+  <w:comment w:id="10" w:author="Elliot Hawkins" w:date="2017-05-01T09:23:00Z" w:initials="EH">
     <w:p>
       <w:pPr>
         <w:pStyle w:val="CommentText"/>
@@ -1498,6 +1819,7 @@
 <w15:commentsEx xmlns:wpc="http://schemas.microsoft.com/office/word/2010/wordprocessingCanvas" xmlns:cx="http://schemas.microsoft.com/office/drawing/2014/chartex" xmlns:cx1="http://schemas.microsoft.com/office/drawing/2015/9/8/chartex" xmlns:cx2="http://schemas.microsoft.com/office/drawing/2015/10/21/chartex" xmlns:cx3="http://schemas.microsoft.com/office/drawing/2016/5/9/chartex" xmlns:cx4="http://schemas.microsoft.com/office/drawing/2016/5/10/chartex" xmlns:cx5="http://schemas.microsoft.com/office/drawing/2016/5/11/chartex" xmlns:cx6="http://schemas.microsoft.com/office/drawing/2016/5/12/chartex" xmlns:cx7="http://schemas.microsoft.com/office/drawing/2016/5/13/chartex" xmlns:cx8="http://schemas.microsoft.com/office/drawing/2016/5/14/chartex" xmlns:mc="http://schemas.openxmlformats.org/markup-compatibility/2006" xmlns:o="urn:schemas-microsoft-com:office:office" xmlns:r="http://schemas.openxmlformats.org/officeDocument/2006/relationships" xmlns:m="http://schemas.openxmlformats.org/officeDocument/2006/math" xmlns:v="urn:schemas-microsoft-com:vml" xmlns:wp14="http://schemas.microsoft.com/office/word/2010/wordprocessingDrawing" xmlns:wp="http://schemas.openxmlformats.org/drawingml/2006/wordprocessingDrawing" xmlns:w10="urn:schemas-microsoft-com:office:word" xmlns:w="http://schemas.openxmlformats.org/wordprocessingml/2006/main" xmlns:w14="http://schemas.microsoft.com/office/word/2010/wordml" xmlns:w15="http://schemas.microsoft.com/office/word/2012/wordml" xmlns:w16se="http://schemas.microsoft.com/office/word/2015/wordml/symex" xmlns:wpg="http://schemas.microsoft.com/office/word/2010/wordprocessingGroup" xmlns:wpi="http://schemas.microsoft.com/office/word/2010/wordprocessingInk" xmlns:wne="http://schemas.microsoft.com/office/word/2006/wordml" xmlns:wps="http://schemas.microsoft.com/office/word/2010/wordprocessingShape" mc:Ignorable="w14 w15 w16se wp14">
   <w15:commentEx w15:paraId="4756C698" w15:done="0"/>
   <w15:commentEx w15:paraId="2B569AA8" w15:done="0"/>
+  <w15:commentEx w15:paraId="2E554328" w15:done="0"/>
   <w15:commentEx w15:paraId="32A17C77" w15:done="0"/>
 </w15:commentsEx>
 </file>

</xml_diff>

<commit_message>
Table of Content fixes, and added 4.1 data model
</commit_message>
<xml_diff>
--- a/SubSections/4 - Data requirements.docx
+++ b/SubSections/4 - Data requirements.docx
@@ -19,55 +19,26 @@
         <w:contextualSpacing w:val="0"/>
       </w:pPr>
       <w:bookmarkStart w:id="1" w:name="_Toc479328551"/>
+      <w:bookmarkStart w:id="2" w:name="_Toc482424074"/>
       <w:r>
         <w:t>4.1 Logical data model</w:t>
       </w:r>
       <w:bookmarkEnd w:id="1"/>
+      <w:bookmarkEnd w:id="2"/>
       <w:r>
         <w:t xml:space="preserve">   </w:t>
       </w:r>
     </w:p>
     <w:p>
-      <w:pPr>
-        <w:rPr>
-          <w:i/>
-        </w:rPr>
-      </w:pPr>
       <w:r>
         <w:rPr>
-          <w:i/>
-        </w:rPr>
-        <w:t>Logical Data Model appears to be a diagram, showing a simplified view of the data system use flow. See example diagram below from textbook</w:t>
-      </w:r>
-      <w:r>
-        <w:rPr>
-          <w:i/>
-        </w:rPr>
-        <w:t>, page 589</w:t>
-      </w:r>
-      <w:r>
-        <w:rPr>
-          <w:i/>
-        </w:rPr>
-        <w:t>:</w:t>
-      </w:r>
-    </w:p>
-    <w:p>
-      <w:pPr>
-        <w:rPr>
-          <w:i/>
-        </w:rPr>
-      </w:pPr>
-      <w:r>
-        <w:rPr>
-          <w:i/>
           <w:noProof/>
         </w:rPr>
         <w:drawing>
-          <wp:inline distT="0" distB="0" distL="0" distR="0" wp14:anchorId="010FC8F2" wp14:editId="559CAE73">
-            <wp:extent cx="4733925" cy="3514725"/>
-            <wp:effectExtent l="0" t="0" r="9525" b="9525"/>
-            <wp:docPr id="1" name="Picture 1"/>
+          <wp:inline distT="0" distB="0" distL="0" distR="0" wp14:anchorId="579996B6" wp14:editId="3A37A4B3">
+            <wp:extent cx="4972050" cy="4105275"/>
+            <wp:effectExtent l="0" t="0" r="0" b="9525"/>
+            <wp:docPr id="21" name="Picture 21" descr="C:\Users\Ron\AppData\Local\Microsoft\Windows\INetCache\Content.Word\CSC170-ERD.JPEG"/>
             <wp:cNvGraphicFramePr>
               <a:graphicFrameLocks xmlns:a="http://schemas.openxmlformats.org/drawingml/2006/main" noChangeAspect="1"/>
             </wp:cNvGraphicFramePr>
@@ -75,13 +46,13 @@
               <a:graphicData uri="http://schemas.openxmlformats.org/drawingml/2006/picture">
                 <pic:pic xmlns:pic="http://schemas.openxmlformats.org/drawingml/2006/picture">
                   <pic:nvPicPr>
-                    <pic:cNvPr id="0" name="Picture 1"/>
+                    <pic:cNvPr id="0" name="Picture 2" descr="C:\Users\Ron\AppData\Local\Microsoft\Windows\INetCache\Content.Word\CSC170-ERD.JPEG"/>
                     <pic:cNvPicPr>
                       <a:picLocks noChangeAspect="1" noChangeArrowheads="1"/>
                     </pic:cNvPicPr>
                   </pic:nvPicPr>
                   <pic:blipFill>
-                    <a:blip r:embed="rId5">
+                    <a:blip r:embed="rId5" cstate="print">
                       <a:extLst>
                         <a:ext uri="{28A0092B-C50C-407E-A947-70E740481C1C}">
                           <a14:useLocalDpi xmlns:a14="http://schemas.microsoft.com/office/drawing/2010/main" val="0"/>
@@ -96,7 +67,7 @@
                   <pic:spPr bwMode="auto">
                     <a:xfrm>
                       <a:off x="0" y="0"/>
-                      <a:ext cx="4733925" cy="3514725"/>
+                      <a:ext cx="4972050" cy="4105275"/>
                     </a:xfrm>
                     <a:prstGeom prst="rect">
                       <a:avLst/>
@@ -115,14 +86,23 @@
     </w:p>
     <w:p>
       <w:pPr>
+        <w:rPr>
+          <w:i/>
+        </w:rPr>
+      </w:pPr>
+      <w:bookmarkStart w:id="3" w:name="_GoBack"/>
+      <w:bookmarkEnd w:id="3"/>
+    </w:p>
+    <w:p>
+      <w:pPr>
         <w:pStyle w:val="Heading2"/>
         <w:contextualSpacing w:val="0"/>
       </w:pPr>
-      <w:bookmarkStart w:id="2" w:name="_Toc479328552"/>
+      <w:bookmarkStart w:id="4" w:name="_Toc479328552"/>
       <w:r>
         <w:t>4.2 Data dictionary</w:t>
       </w:r>
-      <w:bookmarkEnd w:id="2"/>
+      <w:bookmarkEnd w:id="4"/>
       <w:r>
         <w:t xml:space="preserve">   </w:t>
       </w:r>
@@ -391,6 +371,7 @@
           </w:tcPr>
           <w:p>
             <w:r>
+              <w:lastRenderedPageBreak/>
               <w:t>User</w:t>
             </w:r>
           </w:p>
@@ -401,19 +382,7 @@
           </w:tcPr>
           <w:p>
             <w:r>
-              <w:t xml:space="preserve">The account for the user of the </w:t>
-            </w:r>
-            <w:r>
-              <w:lastRenderedPageBreak/>
-              <w:t xml:space="preserve">Hornet </w:t>
-            </w:r>
-            <w:proofErr w:type="spellStart"/>
-            <w:r>
-              <w:t>Cardgen</w:t>
-            </w:r>
-            <w:proofErr w:type="spellEnd"/>
-            <w:r>
-              <w:t xml:space="preserve"> System</w:t>
+              <w:t>The account for the user of the Hornet Cardgen System</w:t>
             </w:r>
           </w:p>
         </w:tc>
@@ -423,7 +392,6 @@
           </w:tcPr>
           <w:p>
             <w:r>
-              <w:lastRenderedPageBreak/>
               <w:t>User ID</w:t>
             </w:r>
           </w:p>
@@ -434,7 +402,6 @@
           </w:p>
           <w:p>
             <w:r>
-              <w:lastRenderedPageBreak/>
               <w:t>+User Password</w:t>
             </w:r>
           </w:p>
@@ -890,126 +857,115 @@
             <w:tcW w:w="2640" w:type="dxa"/>
           </w:tcPr>
           <w:p>
-            <w:proofErr w:type="spellStart"/>
             <w:r>
               <w:t>CourseSectionID</w:t>
             </w:r>
-            <w:proofErr w:type="spellEnd"/>
-          </w:p>
-          <w:p>
-            <w:r>
-              <w:t>+</w:t>
-            </w:r>
-            <w:proofErr w:type="spellStart"/>
+          </w:p>
+          <w:p>
+            <w:r>
+              <w:t>+CourseCode</w:t>
+            </w:r>
+          </w:p>
+          <w:p>
+            <w:r>
+              <w:t>+Section</w:t>
+            </w:r>
+          </w:p>
+          <w:p>
+            <w:r>
+              <w:t>+Days</w:t>
+            </w:r>
+          </w:p>
+          <w:p>
+            <w:r>
+              <w:t>+Time</w:t>
+            </w:r>
+          </w:p>
+          <w:p>
+            <w:r>
+              <w:t>+Room</w:t>
+            </w:r>
+          </w:p>
+          <w:p>
+            <w:r>
+              <w:t>+Faculty Member</w:t>
+            </w:r>
+          </w:p>
+        </w:tc>
+        <w:tc>
+          <w:tcPr>
+            <w:tcW w:w="1094" w:type="dxa"/>
+          </w:tcPr>
+          <w:p/>
+        </w:tc>
+        <w:tc>
+          <w:tcPr>
+            <w:tcW w:w="1868" w:type="dxa"/>
+          </w:tcPr>
+          <w:p/>
+        </w:tc>
+      </w:tr>
+      <w:tr>
+        <w:tc>
+          <w:tcPr>
+            <w:tcW w:w="1879" w:type="dxa"/>
+          </w:tcPr>
+          <w:p>
+            <w:r>
+              <w:t>CourseSectionID</w:t>
+            </w:r>
+          </w:p>
+        </w:tc>
+        <w:tc>
+          <w:tcPr>
+            <w:tcW w:w="1869" w:type="dxa"/>
+          </w:tcPr>
+          <w:p>
+            <w:r>
+              <w:t>Unique identifier for a Course/Section</w:t>
+            </w:r>
+          </w:p>
+        </w:tc>
+        <w:tc>
+          <w:tcPr>
+            <w:tcW w:w="2640" w:type="dxa"/>
+          </w:tcPr>
+          <w:p>
+            <w:r>
+              <w:t>Integer</w:t>
+            </w:r>
+          </w:p>
+        </w:tc>
+        <w:tc>
+          <w:tcPr>
+            <w:tcW w:w="1094" w:type="dxa"/>
+          </w:tcPr>
+          <w:p>
+            <w:r>
+              <w:t>9</w:t>
+            </w:r>
+          </w:p>
+        </w:tc>
+        <w:tc>
+          <w:tcPr>
+            <w:tcW w:w="1868" w:type="dxa"/>
+          </w:tcPr>
+          <w:p>
+            <w:r>
+              <w:t>Values start at 1 as 0 is reserved for null.</w:t>
+            </w:r>
+          </w:p>
+        </w:tc>
+      </w:tr>
+      <w:tr>
+        <w:tc>
+          <w:tcPr>
+            <w:tcW w:w="1879" w:type="dxa"/>
+          </w:tcPr>
+          <w:p>
             <w:r>
               <w:t>CourseCode</w:t>
             </w:r>
-            <w:proofErr w:type="spellEnd"/>
-          </w:p>
-          <w:p>
-            <w:r>
-              <w:t>+Section</w:t>
-            </w:r>
-          </w:p>
-          <w:p>
-            <w:r>
-              <w:t>+Days</w:t>
-            </w:r>
-          </w:p>
-          <w:p>
-            <w:r>
-              <w:t>+Time</w:t>
-            </w:r>
-          </w:p>
-          <w:p>
-            <w:r>
-              <w:t>+Room</w:t>
-            </w:r>
-          </w:p>
-          <w:p>
-            <w:r>
-              <w:t>+Faculty Member</w:t>
-            </w:r>
-          </w:p>
-        </w:tc>
-        <w:tc>
-          <w:tcPr>
-            <w:tcW w:w="1094" w:type="dxa"/>
-          </w:tcPr>
-          <w:p/>
-        </w:tc>
-        <w:tc>
-          <w:tcPr>
-            <w:tcW w:w="1868" w:type="dxa"/>
-          </w:tcPr>
-          <w:p/>
-        </w:tc>
-      </w:tr>
-      <w:tr>
-        <w:tc>
-          <w:tcPr>
-            <w:tcW w:w="1879" w:type="dxa"/>
-          </w:tcPr>
-          <w:p>
-            <w:proofErr w:type="spellStart"/>
-            <w:r>
-              <w:t>CourseSectionID</w:t>
-            </w:r>
-            <w:proofErr w:type="spellEnd"/>
-          </w:p>
-        </w:tc>
-        <w:tc>
-          <w:tcPr>
-            <w:tcW w:w="1869" w:type="dxa"/>
-          </w:tcPr>
-          <w:p>
-            <w:r>
-              <w:t>Unique identifier for a Course/Section</w:t>
-            </w:r>
-          </w:p>
-        </w:tc>
-        <w:tc>
-          <w:tcPr>
-            <w:tcW w:w="2640" w:type="dxa"/>
-          </w:tcPr>
-          <w:p>
-            <w:r>
-              <w:t>Integer</w:t>
-            </w:r>
-          </w:p>
-        </w:tc>
-        <w:tc>
-          <w:tcPr>
-            <w:tcW w:w="1094" w:type="dxa"/>
-          </w:tcPr>
-          <w:p>
-            <w:r>
-              <w:t>9</w:t>
-            </w:r>
-          </w:p>
-        </w:tc>
-        <w:tc>
-          <w:tcPr>
-            <w:tcW w:w="1868" w:type="dxa"/>
-          </w:tcPr>
-          <w:p>
-            <w:r>
-              <w:t>Values start at 1 as 0 is reserved for null.</w:t>
-            </w:r>
-          </w:p>
-        </w:tc>
-      </w:tr>
-      <w:tr>
-        <w:tc>
-          <w:tcPr>
-            <w:tcW w:w="1879" w:type="dxa"/>
-          </w:tcPr>
-          <w:p>
-            <w:proofErr w:type="spellStart"/>
-            <w:r>
-              <w:t>CourseCode</w:t>
-            </w:r>
-            <w:proofErr w:type="spellEnd"/>
           </w:p>
         </w:tc>
         <w:tc>
@@ -1232,11 +1188,9 @@
             <w:tcW w:w="2640" w:type="dxa"/>
           </w:tcPr>
           <w:p>
-            <w:proofErr w:type="spellStart"/>
             <w:r>
               <w:t>FacultyMemberID</w:t>
             </w:r>
-            <w:proofErr w:type="spellEnd"/>
           </w:p>
           <w:p>
             <w:r>
@@ -1480,34 +1434,23 @@
           </w:tcPr>
           <w:p>
             <w:r>
-              <w:t xml:space="preserve">Left as a string so that it can contain anything, </w:t>
-            </w:r>
-            <w:proofErr w:type="spellStart"/>
-            <w:r>
-              <w:t>ex.phone</w:t>
-            </w:r>
-            <w:proofErr w:type="spellEnd"/>
-            <w:r>
-              <w:t xml:space="preserve"> number or email.</w:t>
+              <w:t>Left as a string so that it can contain anything, ex.phone number or email.</w:t>
             </w:r>
           </w:p>
         </w:tc>
       </w:tr>
     </w:tbl>
-    <w:p>
-      <w:bookmarkStart w:id="3" w:name="_GoBack"/>
-      <w:bookmarkEnd w:id="3"/>
-    </w:p>
+    <w:p/>
     <w:p>
       <w:pPr>
         <w:pStyle w:val="Heading2"/>
         <w:contextualSpacing w:val="0"/>
       </w:pPr>
-      <w:bookmarkStart w:id="4" w:name="_Toc479328553"/>
+      <w:bookmarkStart w:id="5" w:name="_Toc479328553"/>
       <w:r>
         <w:t>4.3 Reports</w:t>
       </w:r>
-      <w:bookmarkEnd w:id="4"/>
+      <w:bookmarkEnd w:id="5"/>
       <w:r>
         <w:t xml:space="preserve">   </w:t>
       </w:r>
@@ -1533,7 +1476,7 @@
                 <w:b/>
               </w:rPr>
             </w:pPr>
-            <w:bookmarkStart w:id="5" w:name="_Hlk479573765"/>
+            <w:bookmarkStart w:id="6" w:name="_Hlk479573765"/>
             <w:r>
               <w:rPr>
                 <w:b/>
@@ -1547,19 +1490,19 @@
             <w:tcW w:w="4675" w:type="dxa"/>
           </w:tcPr>
           <w:p>
-            <w:commentRangeStart w:id="6"/>
+            <w:commentRangeStart w:id="7"/>
             <w:r>
               <w:rPr>
                 <w:b/>
               </w:rPr>
               <w:t>SS-HCG</w:t>
             </w:r>
-            <w:commentRangeEnd w:id="6"/>
+            <w:commentRangeEnd w:id="7"/>
             <w:r>
               <w:rPr>
                 <w:rStyle w:val="CommentReference"/>
               </w:rPr>
-              <w:commentReference w:id="6"/>
+              <w:commentReference w:id="7"/>
             </w:r>
             <w:r>
               <w:rPr>
@@ -1574,21 +1517,7 @@
               <w:rPr>
                 <w:i/>
               </w:rPr>
-              <w:t>(</w:t>
-            </w:r>
-            <w:proofErr w:type="spellStart"/>
-            <w:r>
-              <w:rPr>
-                <w:i/>
-              </w:rPr>
-              <w:t>SuperficalSol</w:t>
-            </w:r>
-            <w:proofErr w:type="spellEnd"/>
-            <w:r>
-              <w:rPr>
-                <w:i/>
-              </w:rPr>
-              <w:t>. Hornet Card Gen 1)</w:t>
+              <w:t>(SuperficalSol. Hornet Card Gen 1)</w:t>
             </w:r>
           </w:p>
         </w:tc>
@@ -1962,7 +1891,7 @@
             <w:tcW w:w="4675" w:type="dxa"/>
           </w:tcPr>
           <w:p>
-            <w:commentRangeStart w:id="7"/>
+            <w:commentRangeStart w:id="8"/>
             <w:r>
               <w:t>Interactivity</w:t>
             </w:r>
@@ -1976,12 +1905,12 @@
             <w:r>
               <w:t>None</w:t>
             </w:r>
-            <w:commentRangeEnd w:id="7"/>
+            <w:commentRangeEnd w:id="8"/>
             <w:r>
               <w:rPr>
                 <w:rStyle w:val="CommentReference"/>
               </w:rPr>
-              <w:commentReference w:id="7"/>
+              <w:commentReference w:id="8"/>
             </w:r>
           </w:p>
         </w:tc>
@@ -2014,7 +1943,7 @@
           </w:p>
         </w:tc>
       </w:tr>
-      <w:bookmarkEnd w:id="5"/>
+      <w:bookmarkEnd w:id="6"/>
     </w:tbl>
     <w:p/>
     <w:tbl>
@@ -2591,19 +2520,19 @@
             <w:tcW w:w="4675" w:type="dxa"/>
           </w:tcPr>
           <w:p>
-            <w:commentRangeStart w:id="8"/>
+            <w:commentRangeStart w:id="9"/>
             <w:r>
               <w:t>Report will be generated on demand by Office Clerk. This Report’s data will be dynamic. Report will display in the web browser. It can be printed if the browser permits it.</w:t>
             </w:r>
             <w:r>
               <w:t xml:space="preserve"> </w:t>
             </w:r>
-            <w:commentRangeEnd w:id="8"/>
+            <w:commentRangeEnd w:id="9"/>
             <w:r>
               <w:rPr>
                 <w:rStyle w:val="CommentReference"/>
               </w:rPr>
-              <w:commentReference w:id="8"/>
+              <w:commentReference w:id="9"/>
             </w:r>
           </w:p>
         </w:tc>
@@ -2747,41 +2676,33 @@
         <w:pStyle w:val="Heading2"/>
         <w:contextualSpacing w:val="0"/>
       </w:pPr>
-      <w:bookmarkStart w:id="9" w:name="_Toc479328554"/>
+      <w:bookmarkStart w:id="10" w:name="_Toc479328554"/>
       <w:r>
         <w:lastRenderedPageBreak/>
         <w:t xml:space="preserve">4.4 Data acquisition, </w:t>
       </w:r>
-      <w:commentRangeStart w:id="10"/>
+      <w:commentRangeStart w:id="11"/>
       <w:r>
         <w:t>integrity</w:t>
       </w:r>
-      <w:commentRangeEnd w:id="10"/>
+      <w:commentRangeEnd w:id="11"/>
       <w:r>
         <w:rPr>
           <w:rStyle w:val="CommentReference"/>
         </w:rPr>
-        <w:commentReference w:id="10"/>
+        <w:commentReference w:id="11"/>
       </w:r>
       <w:r>
         <w:t>, retention, and disposal</w:t>
       </w:r>
-      <w:bookmarkEnd w:id="9"/>
+      <w:bookmarkEnd w:id="10"/>
     </w:p>
     <w:p>
       <w:r>
         <w:t>All faculty member information apart from their office hours sh</w:t>
       </w:r>
       <w:r>
-        <w:t xml:space="preserve">all be initially input into Hornet </w:t>
-      </w:r>
-      <w:proofErr w:type="spellStart"/>
-      <w:r>
-        <w:t>Cardgen</w:t>
-      </w:r>
-      <w:proofErr w:type="spellEnd"/>
-      <w:r>
-        <w:t xml:space="preserve"> </w:t>
+        <w:t xml:space="preserve">all be initially input into Hornet Cardgen </w:t>
       </w:r>
       <w:r>
         <w:t>through import of the csv formatted file exported from the Registrar Database. The member’s office hours will be appended to the imported information by the Office Clerk or Office Admin, and must be initially obtained externally from the system by the user.</w:t>
@@ -2796,15 +2717,7 @@
     <w:p/>
     <w:p>
       <w:r>
-        <w:t xml:space="preserve">All data entered into Hornet </w:t>
-      </w:r>
-      <w:proofErr w:type="spellStart"/>
-      <w:r>
-        <w:t>Cardgen</w:t>
-      </w:r>
-      <w:proofErr w:type="spellEnd"/>
-      <w:r>
-        <w:t xml:space="preserve"> must be retained indefinitely. If any data is to be deleted, it must be done manually and externally.</w:t>
+        <w:t>All data entered into Hornet Cardgen must be retained indefinitely. If any data is to be deleted, it must be done manually and externally.</w:t>
       </w:r>
     </w:p>
     <w:sectPr>
@@ -2819,7 +2732,7 @@
 
 <file path=word/comments.xml><?xml version="1.0" encoding="utf-8"?>
 <w:comments xmlns:wpc="http://schemas.microsoft.com/office/word/2010/wordprocessingCanvas" xmlns:cx="http://schemas.microsoft.com/office/drawing/2014/chartex" xmlns:cx1="http://schemas.microsoft.com/office/drawing/2015/9/8/chartex" xmlns:cx2="http://schemas.microsoft.com/office/drawing/2015/10/21/chartex" xmlns:cx3="http://schemas.microsoft.com/office/drawing/2016/5/9/chartex" xmlns:cx4="http://schemas.microsoft.com/office/drawing/2016/5/10/chartex" xmlns:cx5="http://schemas.microsoft.com/office/drawing/2016/5/11/chartex" xmlns:cx6="http://schemas.microsoft.com/office/drawing/2016/5/12/chartex" xmlns:cx7="http://schemas.microsoft.com/office/drawing/2016/5/13/chartex" xmlns:cx8="http://schemas.microsoft.com/office/drawing/2016/5/14/chartex" xmlns:mc="http://schemas.openxmlformats.org/markup-compatibility/2006" xmlns:o="urn:schemas-microsoft-com:office:office" xmlns:r="http://schemas.openxmlformats.org/officeDocument/2006/relationships" xmlns:m="http://schemas.openxmlformats.org/officeDocument/2006/math" xmlns:v="urn:schemas-microsoft-com:vml" xmlns:wp14="http://schemas.microsoft.com/office/word/2010/wordprocessingDrawing" xmlns:wp="http://schemas.openxmlformats.org/drawingml/2006/wordprocessingDrawing" xmlns:w10="urn:schemas-microsoft-com:office:word" xmlns:w="http://schemas.openxmlformats.org/wordprocessingml/2006/main" xmlns:w14="http://schemas.microsoft.com/office/word/2010/wordml" xmlns:w15="http://schemas.microsoft.com/office/word/2012/wordml" xmlns:w16se="http://schemas.microsoft.com/office/word/2015/wordml/symex" xmlns:wpg="http://schemas.microsoft.com/office/word/2010/wordprocessingGroup" xmlns:wpi="http://schemas.microsoft.com/office/word/2010/wordprocessingInk" xmlns:wne="http://schemas.microsoft.com/office/word/2006/wordml" xmlns:wps="http://schemas.microsoft.com/office/word/2010/wordprocessingShape" mc:Ignorable="w14 w15 w16se wp14">
-  <w:comment w:id="6" w:author="Elliot Hawkins" w:date="2017-04-10T08:01:00Z" w:initials="EH">
+  <w:comment w:id="7" w:author="Elliot Hawkins" w:date="2017-04-10T08:01:00Z" w:initials="EH">
     <w:p>
       <w:pPr>
         <w:pStyle w:val="CommentText"/>
@@ -2831,19 +2744,11 @@
         <w:annotationRef/>
       </w:r>
       <w:r>
-        <w:t xml:space="preserve">Perhaps SS and HCG should be added to our glossary as abbreviations for Superficial Solutions and Hornet </w:t>
-      </w:r>
-      <w:proofErr w:type="spellStart"/>
-      <w:r>
-        <w:t>CardGen</w:t>
-      </w:r>
-      <w:proofErr w:type="spellEnd"/>
-      <w:r>
-        <w:t>?</w:t>
+        <w:t>Perhaps SS and HCG should be added to our glossary as abbreviations for Superficial Solutions and Hornet CardGen?</w:t>
       </w:r>
     </w:p>
   </w:comment>
-  <w:comment w:id="7" w:author="Elliot Hawkins" w:date="2017-04-10T08:08:00Z" w:initials="EH">
+  <w:comment w:id="8" w:author="Elliot Hawkins" w:date="2017-04-10T08:08:00Z" w:initials="EH">
     <w:p>
       <w:pPr>
         <w:pStyle w:val="CommentText"/>
@@ -2862,7 +2767,7 @@
       </w:r>
     </w:p>
   </w:comment>
-  <w:comment w:id="8" w:author="Elliot Hawkins" w:date="2017-05-01T09:28:00Z" w:initials="EH">
+  <w:comment w:id="9" w:author="Elliot Hawkins" w:date="2017-05-01T09:28:00Z" w:initials="EH">
     <w:p>
       <w:pPr>
         <w:pStyle w:val="CommentText"/>
@@ -2881,7 +2786,7 @@
       </w:r>
     </w:p>
   </w:comment>
-  <w:comment w:id="10" w:author="Elliot Hawkins" w:date="2017-05-01T09:23:00Z" w:initials="EH">
+  <w:comment w:id="11" w:author="Elliot Hawkins" w:date="2017-05-01T09:23:00Z" w:initials="EH">
     <w:p>
       <w:pPr>
         <w:pStyle w:val="CommentText"/>

</xml_diff>